<commit_message>
letrnjoftimi done manuali done koordinatat done
</commit_message>
<xml_diff>
--- a/cd/3-Mbështjellësi-i-lëndës-3709-9-Jezerc-Enveri.docx
+++ b/cd/3-Mbështjellësi-i-lëndës-3709-9-Jezerc-Enveri.docx
@@ -1,6 +1,6 @@
 
 <file path=word/document.xml><?xml version="1.0" encoding="utf-8"?>
-<w:document xmlns:wpc="http://schemas.microsoft.com/office/word/2010/wordprocessingCanvas" xmlns:mc="http://schemas.openxmlformats.org/markup-compatibility/2006" xmlns:o="urn:schemas-microsoft-com:office:office" xmlns:r="http://schemas.openxmlformats.org/officeDocument/2006/relationships" xmlns:m="http://schemas.openxmlformats.org/officeDocument/2006/math" xmlns:v="urn:schemas-microsoft-com:vml" xmlns:wp14="http://schemas.microsoft.com/office/word/2010/wordprocessingDrawing" xmlns:wp="http://schemas.openxmlformats.org/drawingml/2006/wordprocessingDrawing" xmlns:w10="urn:schemas-microsoft-com:office:word" xmlns:w="http://schemas.openxmlformats.org/wordprocessingml/2006/main" xmlns:w14="http://schemas.microsoft.com/office/word/2010/wordml" xmlns:wpg="http://schemas.microsoft.com/office/word/2010/wordprocessingGroup" xmlns:wpi="http://schemas.microsoft.com/office/word/2010/wordprocessingInk" xmlns:wne="http://schemas.microsoft.com/office/word/2006/wordml" xmlns:wps="http://schemas.microsoft.com/office/word/2010/wordprocessingShape" mc:Ignorable="w14 wp14">
+<w:document xmlns:wpc="http://schemas.microsoft.com/office/word/2010/wordprocessingCanvas" xmlns:cx="http://schemas.microsoft.com/office/drawing/2014/chartex" xmlns:cx1="http://schemas.microsoft.com/office/drawing/2015/9/8/chartex" xmlns:cx2="http://schemas.microsoft.com/office/drawing/2015/10/21/chartex" xmlns:cx3="http://schemas.microsoft.com/office/drawing/2016/5/9/chartex" xmlns:cx4="http://schemas.microsoft.com/office/drawing/2016/5/10/chartex" xmlns:cx5="http://schemas.microsoft.com/office/drawing/2016/5/11/chartex" xmlns:cx6="http://schemas.microsoft.com/office/drawing/2016/5/12/chartex" xmlns:cx7="http://schemas.microsoft.com/office/drawing/2016/5/13/chartex" xmlns:cx8="http://schemas.microsoft.com/office/drawing/2016/5/14/chartex" xmlns:mc="http://schemas.openxmlformats.org/markup-compatibility/2006" xmlns:aink="http://schemas.microsoft.com/office/drawing/2016/ink" xmlns:am3d="http://schemas.microsoft.com/office/drawing/2017/model3d" xmlns:o="urn:schemas-microsoft-com:office:office" xmlns:oel="http://schemas.microsoft.com/office/2019/extlst" xmlns:r="http://schemas.openxmlformats.org/officeDocument/2006/relationships" xmlns:m="http://schemas.openxmlformats.org/officeDocument/2006/math" xmlns:v="urn:schemas-microsoft-com:vml" xmlns:wp14="http://schemas.microsoft.com/office/word/2010/wordprocessingDrawing" xmlns:wp="http://schemas.openxmlformats.org/drawingml/2006/wordprocessingDrawing" xmlns:w10="urn:schemas-microsoft-com:office:word" xmlns:w="http://schemas.openxmlformats.org/wordprocessingml/2006/main" xmlns:w14="http://schemas.microsoft.com/office/word/2010/wordml" xmlns:w15="http://schemas.microsoft.com/office/word/2012/wordml" xmlns:w16cex="http://schemas.microsoft.com/office/word/2018/wordml/cex" xmlns:w16cid="http://schemas.microsoft.com/office/word/2016/wordml/cid" xmlns:w16="http://schemas.microsoft.com/office/word/2018/wordml" xmlns:w16du="http://schemas.microsoft.com/office/word/2023/wordml/word16du" xmlns:w16sdtdh="http://schemas.microsoft.com/office/word/2020/wordml/sdtdatahash" xmlns:w16sdtfl="http://schemas.microsoft.com/office/word/2024/wordml/sdtformatlock" xmlns:w16se="http://schemas.microsoft.com/office/word/2015/wordml/symex" xmlns:wpg="http://schemas.microsoft.com/office/word/2010/wordprocessingGroup" xmlns:wpi="http://schemas.microsoft.com/office/word/2010/wordprocessingInk" xmlns:wne="http://schemas.microsoft.com/office/word/2006/wordml" xmlns:wps="http://schemas.microsoft.com/office/word/2010/wordprocessingShape" mc:Ignorable="w14 w15 w16se w16cid w16 w16cex w16sdtdh w16sdtfl w16du wp14">
   <w:body>
     <w:tbl>
       <w:tblPr>
@@ -39,7 +39,7 @@
                 <w:lang w:val="en-US" w:eastAsia="en-US"/>
               </w:rPr>
               <w:drawing>
-                <wp:anchor distT="0" distB="0" distL="114300" distR="114300" simplePos="0" relativeHeight="251665920" behindDoc="1" locked="0" layoutInCell="1" allowOverlap="0">
+                <wp:anchor distT="0" distB="0" distL="114300" distR="114300" simplePos="0" relativeHeight="251665920" behindDoc="1" locked="0" layoutInCell="1" allowOverlap="0" wp14:anchorId="15B3442E" wp14:editId="194B46CB">
                   <wp:simplePos x="10663555" y="664845"/>
                   <wp:positionH relativeFrom="margin">
                     <wp:align>center</wp:align>
@@ -64,7 +64,7 @@
                           </pic:cNvPicPr>
                         </pic:nvPicPr>
                         <pic:blipFill>
-                          <a:blip r:embed="rId9" cstate="print">
+                          <a:blip r:embed="rId8" cstate="print">
                             <a:extLst>
                               <a:ext uri="{28A0092B-C50C-407E-A947-70E740481C1C}">
                                 <a14:useLocalDpi xmlns:a14="http://schemas.microsoft.com/office/drawing/2010/main" val="0"/>
@@ -353,7 +353,7 @@
           <w:noProof/>
           <w:lang w:val="en-US" w:eastAsia="en-US"/>
         </w:rPr>
-        <w:pict>
+        <w:pict w14:anchorId="77E7A86B">
           <v:group id="Group 25" o:spid="_x0000_s1026" style="position:absolute;margin-left:523.8pt;margin-top:5.6pt;width:571.6pt;height:558.95pt;z-index:251651583;mso-position-horizontal-relative:text;mso-position-vertical-relative:text" coordorigin="11905,4094" coordsize="11432,11179" o:gfxdata="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">
             <v:group id="Group 23" o:spid="_x0000_s1027" style="position:absolute;left:11905;top:4094;width:11432;height:2288" coordorigin="11905,4094" coordsize="11432,2288" o:gfxdata="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">
               <v:rect id="Rectangle 7" o:spid="_x0000_s1028" style="position:absolute;left:11905;top:4094;width:11432;height:719;visibility:visible" o:gfxdata="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" stroked="f">
@@ -393,15 +393,7 @@
                           <w:sz w:val="28"/>
                           <w:szCs w:val="36"/>
                         </w:rPr>
-                        <w:t xml:space="preserve">Numri </w:t>
-                      </w:r>
-                      <w:r>
-                        <w:rPr>
-                          <w:rFonts w:ascii="Times New Roman" w:hAnsi="Times New Roman" w:cs="Times New Roman"/>
-                          <w:sz w:val="28"/>
-                          <w:szCs w:val="36"/>
-                        </w:rPr>
-                        <w:t>i Protokollit</w:t>
+                        <w:t>Numri i Protokollit</w:t>
                       </w:r>
                       <w:r>
                         <w:rPr>
@@ -427,7 +419,7 @@
                           <w:szCs w:val="30"/>
                           <w:u w:val="single"/>
                         </w:rPr>
-                        <w:t>307/2023</w:t>
+                        <w:t>235/2025</w:t>
                       </w:r>
                     </w:p>
                   </w:txbxContent>
@@ -637,7 +629,7 @@
                           <w:szCs w:val="30"/>
                           <w:u w:val="single"/>
                         </w:rPr>
-                        <w:t>06/1</w:t>
+                        <w:t>18</w:t>
                       </w:r>
                       <w:r>
                         <w:rPr>
@@ -647,7 +639,7 @@
                           <w:szCs w:val="30"/>
                           <w:u w:val="single"/>
                         </w:rPr>
-                        <w:t>1/202</w:t>
+                        <w:t>/</w:t>
                       </w:r>
                       <w:r>
                         <w:rPr>
@@ -657,7 +649,27 @@
                           <w:szCs w:val="30"/>
                           <w:u w:val="single"/>
                         </w:rPr>
-                        <w:t>3</w:t>
+                        <w:t>08</w:t>
+                      </w:r>
+                      <w:r>
+                        <w:rPr>
+                          <w:rFonts w:ascii="Times New Roman" w:hAnsi="Times New Roman" w:cs="Times New Roman"/>
+                          <w:b/>
+                          <w:sz w:val="30"/>
+                          <w:szCs w:val="30"/>
+                          <w:u w:val="single"/>
+                        </w:rPr>
+                        <w:t>/202</w:t>
+                      </w:r>
+                      <w:r>
+                        <w:rPr>
+                          <w:rFonts w:ascii="Times New Roman" w:hAnsi="Times New Roman" w:cs="Times New Roman"/>
+                          <w:b/>
+                          <w:sz w:val="30"/>
+                          <w:szCs w:val="30"/>
+                          <w:u w:val="single"/>
+                        </w:rPr>
+                        <w:t>5</w:t>
                       </w:r>
                     </w:p>
                     <w:p>
@@ -796,7 +808,7 @@
         <w:rPr>
           <w:noProof/>
         </w:rPr>
-        <w:pict>
+        <w:pict w14:anchorId="0D350670">
           <v:rect id="Rectangle 8" o:spid="_x0000_s1034" style="position:absolute;margin-left:538.7pt;margin-top:.3pt;width:420.1pt;height:25.1pt;z-index:251667968;visibility:visible;mso-width-relative:margin;mso-height-relative:margin" o:gfxdata="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" stroked="f">
             <v:textbox>
               <w:txbxContent>
@@ -847,7 +859,7 @@
         <w:rPr>
           <w:noProof/>
         </w:rPr>
-        <w:pict>
+        <w:pict w14:anchorId="4644AA03">
           <v:rect id="_x0000_s1035" style="position:absolute;margin-left:611.6pt;margin-top:25.35pt;width:420.1pt;height:21.9pt;z-index:251670016;visibility:visible;mso-position-horizontal-relative:page;mso-width-relative:margin;mso-height-relative:margin" o:gfxdata="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" stroked="f">
             <v:textbox>
               <w:txbxContent>
@@ -867,15 +879,7 @@
                       <w:sz w:val="28"/>
                       <w:szCs w:val="28"/>
                     </w:rPr>
-                    <w:t xml:space="preserve">Numri </w:t>
-                  </w:r>
-                  <w:r>
-                    <w:rPr>
-                      <w:rFonts w:ascii="Times New Roman" w:hAnsi="Times New Roman" w:cs="Times New Roman"/>
-                      <w:sz w:val="28"/>
-                      <w:szCs w:val="28"/>
-                    </w:rPr>
-                    <w:t>i licencës</w:t>
+                    <w:t>Numri i licencës</w:t>
                   </w:r>
                   <w:r>
                     <w:rPr>
@@ -919,7 +923,7 @@
         <w:rPr>
           <w:noProof/>
         </w:rPr>
-        <w:pict>
+        <w:pict w14:anchorId="533B1F30">
           <v:rect id="Rectangle 15" o:spid="_x0000_s1039" style="position:absolute;margin-left:547.65pt;margin-top:1.45pt;width:533.45pt;height:291.2pt;z-index:251671040;visibility:visible;v-text-anchor:middle" o:gfxdata="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" filled="f" strokecolor="black [3213]" strokeweight=".5pt"/>
         </w:pict>
       </w:r>
@@ -1014,9 +1018,9 @@
       <w:r>
         <w:rPr>
           <w:rFonts w:ascii="MS Gothic" w:eastAsia="MS Gothic" w:hAnsi="MS Gothic" w:cs="MS Gothic" w:hint="eastAsia"/>
-          <w:color w:val="000000"/>
-        </w:rPr>
-        <w:t>☐</w:t>
+          <w:color w:val="FF0000"/>
+        </w:rPr>
+        <w:t>☒</w:t>
       </w:r>
       <w:r>
         <w:t xml:space="preserve"> </w:t>
@@ -1501,7 +1505,7 @@
           <w:lang w:val="en-US" w:eastAsia="en-US"/>
         </w:rPr>
         <w:lastRenderedPageBreak/>
-        <w:pict>
+        <w:pict w14:anchorId="1E285612">
           <v:group id="Group 20" o:spid="_x0000_s1036" style="position:absolute;margin-left:-33.5pt;margin-top:-14.85pt;width:552.35pt;height:738.4pt;z-index:251663872" coordorigin="12319,1185" coordsize="11047,10426" o:gfxdata="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">
             <v:rect id="Rectangle 21" o:spid="_x0000_s1037" style="position:absolute;left:12319;top:1185;width:11047;height:1103;visibility:visible" o:gfxdata="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" filled="f" stroked="f" strokecolor="#d8d8d8 [2732]">
               <v:textbox>
@@ -2231,8 +2235,6 @@
         </w:rPr>
         <w:t>☐</w:t>
       </w:r>
-      <w:bookmarkStart w:id="0" w:name="_GoBack"/>
-      <w:bookmarkEnd w:id="0"/>
       <w:r>
         <w:t xml:space="preserve">  </w:t>
       </w:r>
@@ -2271,7 +2273,7 @@
 </file>
 
 <file path=word/endnotes.xml><?xml version="1.0" encoding="utf-8"?>
-<w:endnotes xmlns:wpc="http://schemas.microsoft.com/office/word/2010/wordprocessingCanvas" xmlns:mc="http://schemas.openxmlformats.org/markup-compatibility/2006" xmlns:o="urn:schemas-microsoft-com:office:office" xmlns:r="http://schemas.openxmlformats.org/officeDocument/2006/relationships" xmlns:m="http://schemas.openxmlformats.org/officeDocument/2006/math" xmlns:v="urn:schemas-microsoft-com:vml" xmlns:wp14="http://schemas.microsoft.com/office/word/2010/wordprocessingDrawing" xmlns:wp="http://schemas.openxmlformats.org/drawingml/2006/wordprocessingDrawing" xmlns:w10="urn:schemas-microsoft-com:office:word" xmlns:w="http://schemas.openxmlformats.org/wordprocessingml/2006/main" xmlns:w14="http://schemas.microsoft.com/office/word/2010/wordml" xmlns:wpg="http://schemas.microsoft.com/office/word/2010/wordprocessingGroup" xmlns:wpi="http://schemas.microsoft.com/office/word/2010/wordprocessingInk" xmlns:wne="http://schemas.microsoft.com/office/word/2006/wordml" xmlns:wps="http://schemas.microsoft.com/office/word/2010/wordprocessingShape" mc:Ignorable="w14 wp14">
+<w:endnotes xmlns:wpc="http://schemas.microsoft.com/office/word/2010/wordprocessingCanvas" xmlns:cx="http://schemas.microsoft.com/office/drawing/2014/chartex" xmlns:cx1="http://schemas.microsoft.com/office/drawing/2015/9/8/chartex" xmlns:cx2="http://schemas.microsoft.com/office/drawing/2015/10/21/chartex" xmlns:cx3="http://schemas.microsoft.com/office/drawing/2016/5/9/chartex" xmlns:cx4="http://schemas.microsoft.com/office/drawing/2016/5/10/chartex" xmlns:cx5="http://schemas.microsoft.com/office/drawing/2016/5/11/chartex" xmlns:cx6="http://schemas.microsoft.com/office/drawing/2016/5/12/chartex" xmlns:cx7="http://schemas.microsoft.com/office/drawing/2016/5/13/chartex" xmlns:cx8="http://schemas.microsoft.com/office/drawing/2016/5/14/chartex" xmlns:mc="http://schemas.openxmlformats.org/markup-compatibility/2006" xmlns:aink="http://schemas.microsoft.com/office/drawing/2016/ink" xmlns:am3d="http://schemas.microsoft.com/office/drawing/2017/model3d" xmlns:o="urn:schemas-microsoft-com:office:office" xmlns:oel="http://schemas.microsoft.com/office/2019/extlst" xmlns:r="http://schemas.openxmlformats.org/officeDocument/2006/relationships" xmlns:m="http://schemas.openxmlformats.org/officeDocument/2006/math" xmlns:v="urn:schemas-microsoft-com:vml" xmlns:wp14="http://schemas.microsoft.com/office/word/2010/wordprocessingDrawing" xmlns:wp="http://schemas.openxmlformats.org/drawingml/2006/wordprocessingDrawing" xmlns:w10="urn:schemas-microsoft-com:office:word" xmlns:w="http://schemas.openxmlformats.org/wordprocessingml/2006/main" xmlns:w14="http://schemas.microsoft.com/office/word/2010/wordml" xmlns:w15="http://schemas.microsoft.com/office/word/2012/wordml" xmlns:w16cex="http://schemas.microsoft.com/office/word/2018/wordml/cex" xmlns:w16cid="http://schemas.microsoft.com/office/word/2016/wordml/cid" xmlns:w16="http://schemas.microsoft.com/office/word/2018/wordml" xmlns:w16du="http://schemas.microsoft.com/office/word/2023/wordml/word16du" xmlns:w16sdtdh="http://schemas.microsoft.com/office/word/2020/wordml/sdtdatahash" xmlns:w16sdtfl="http://schemas.microsoft.com/office/word/2024/wordml/sdtformatlock" xmlns:w16se="http://schemas.microsoft.com/office/word/2015/wordml/symex" xmlns:wpg="http://schemas.microsoft.com/office/word/2010/wordprocessingGroup" xmlns:wpi="http://schemas.microsoft.com/office/word/2010/wordprocessingInk" xmlns:wne="http://schemas.microsoft.com/office/word/2006/wordml" xmlns:wps="http://schemas.microsoft.com/office/word/2010/wordprocessingShape" mc:Ignorable="w14 w15 w16se w16cid w16 w16cex w16sdtdh w16sdtfl w16du wp14">
   <w:endnote w:type="separator" w:id="-1">
     <w:p>
       <w:pPr>
@@ -2296,7 +2298,7 @@
 </file>
 
 <file path=word/footnotes.xml><?xml version="1.0" encoding="utf-8"?>
-<w:footnotes xmlns:wpc="http://schemas.microsoft.com/office/word/2010/wordprocessingCanvas" xmlns:mc="http://schemas.openxmlformats.org/markup-compatibility/2006" xmlns:o="urn:schemas-microsoft-com:office:office" xmlns:r="http://schemas.openxmlformats.org/officeDocument/2006/relationships" xmlns:m="http://schemas.openxmlformats.org/officeDocument/2006/math" xmlns:v="urn:schemas-microsoft-com:vml" xmlns:wp14="http://schemas.microsoft.com/office/word/2010/wordprocessingDrawing" xmlns:wp="http://schemas.openxmlformats.org/drawingml/2006/wordprocessingDrawing" xmlns:w10="urn:schemas-microsoft-com:office:word" xmlns:w="http://schemas.openxmlformats.org/wordprocessingml/2006/main" xmlns:w14="http://schemas.microsoft.com/office/word/2010/wordml" xmlns:wpg="http://schemas.microsoft.com/office/word/2010/wordprocessingGroup" xmlns:wpi="http://schemas.microsoft.com/office/word/2010/wordprocessingInk" xmlns:wne="http://schemas.microsoft.com/office/word/2006/wordml" xmlns:wps="http://schemas.microsoft.com/office/word/2010/wordprocessingShape" mc:Ignorable="w14 wp14">
+<w:footnotes xmlns:wpc="http://schemas.microsoft.com/office/word/2010/wordprocessingCanvas" xmlns:cx="http://schemas.microsoft.com/office/drawing/2014/chartex" xmlns:cx1="http://schemas.microsoft.com/office/drawing/2015/9/8/chartex" xmlns:cx2="http://schemas.microsoft.com/office/drawing/2015/10/21/chartex" xmlns:cx3="http://schemas.microsoft.com/office/drawing/2016/5/9/chartex" xmlns:cx4="http://schemas.microsoft.com/office/drawing/2016/5/10/chartex" xmlns:cx5="http://schemas.microsoft.com/office/drawing/2016/5/11/chartex" xmlns:cx6="http://schemas.microsoft.com/office/drawing/2016/5/12/chartex" xmlns:cx7="http://schemas.microsoft.com/office/drawing/2016/5/13/chartex" xmlns:cx8="http://schemas.microsoft.com/office/drawing/2016/5/14/chartex" xmlns:mc="http://schemas.openxmlformats.org/markup-compatibility/2006" xmlns:aink="http://schemas.microsoft.com/office/drawing/2016/ink" xmlns:am3d="http://schemas.microsoft.com/office/drawing/2017/model3d" xmlns:o="urn:schemas-microsoft-com:office:office" xmlns:oel="http://schemas.microsoft.com/office/2019/extlst" xmlns:r="http://schemas.openxmlformats.org/officeDocument/2006/relationships" xmlns:m="http://schemas.openxmlformats.org/officeDocument/2006/math" xmlns:v="urn:schemas-microsoft-com:vml" xmlns:wp14="http://schemas.microsoft.com/office/word/2010/wordprocessingDrawing" xmlns:wp="http://schemas.openxmlformats.org/drawingml/2006/wordprocessingDrawing" xmlns:w10="urn:schemas-microsoft-com:office:word" xmlns:w="http://schemas.openxmlformats.org/wordprocessingml/2006/main" xmlns:w14="http://schemas.microsoft.com/office/word/2010/wordml" xmlns:w15="http://schemas.microsoft.com/office/word/2012/wordml" xmlns:w16cex="http://schemas.microsoft.com/office/word/2018/wordml/cex" xmlns:w16cid="http://schemas.microsoft.com/office/word/2016/wordml/cid" xmlns:w16="http://schemas.microsoft.com/office/word/2018/wordml" xmlns:w16du="http://schemas.microsoft.com/office/word/2023/wordml/word16du" xmlns:w16sdtdh="http://schemas.microsoft.com/office/word/2020/wordml/sdtdatahash" xmlns:w16sdtfl="http://schemas.microsoft.com/office/word/2024/wordml/sdtformatlock" xmlns:w16se="http://schemas.microsoft.com/office/word/2015/wordml/symex" xmlns:wpg="http://schemas.microsoft.com/office/word/2010/wordprocessingGroup" xmlns:wpi="http://schemas.microsoft.com/office/word/2010/wordprocessingInk" xmlns:wne="http://schemas.microsoft.com/office/word/2006/wordml" xmlns:wps="http://schemas.microsoft.com/office/word/2010/wordprocessingShape" mc:Ignorable="w14 w15 w16se w16cid w16 w16cex w16sdtdh w16sdtfl w16du wp14">
   <w:footnote w:type="separator" w:id="-1">
     <w:p>
       <w:pPr>
@@ -2321,8 +2323,8 @@
 </file>
 
 <file path=word/numbering.xml><?xml version="1.0" encoding="utf-8"?>
-<w:numbering xmlns:wpc="http://schemas.microsoft.com/office/word/2010/wordprocessingCanvas" xmlns:mc="http://schemas.openxmlformats.org/markup-compatibility/2006" xmlns:o="urn:schemas-microsoft-com:office:office" xmlns:r="http://schemas.openxmlformats.org/officeDocument/2006/relationships" xmlns:m="http://schemas.openxmlformats.org/officeDocument/2006/math" xmlns:v="urn:schemas-microsoft-com:vml" xmlns:wp14="http://schemas.microsoft.com/office/word/2010/wordprocessingDrawing" xmlns:wp="http://schemas.openxmlformats.org/drawingml/2006/wordprocessingDrawing" xmlns:w10="urn:schemas-microsoft-com:office:word" xmlns:w="http://schemas.openxmlformats.org/wordprocessingml/2006/main" xmlns:w14="http://schemas.microsoft.com/office/word/2010/wordml" xmlns:wpg="http://schemas.microsoft.com/office/word/2010/wordprocessingGroup" xmlns:wpi="http://schemas.microsoft.com/office/word/2010/wordprocessingInk" xmlns:wne="http://schemas.microsoft.com/office/word/2006/wordml" xmlns:wps="http://schemas.microsoft.com/office/word/2010/wordprocessingShape" mc:Ignorable="w14 wp14">
-  <w:abstractNum w:abstractNumId="0">
+<w:numbering xmlns:wpc="http://schemas.microsoft.com/office/word/2010/wordprocessingCanvas" xmlns:cx="http://schemas.microsoft.com/office/drawing/2014/chartex" xmlns:cx1="http://schemas.microsoft.com/office/drawing/2015/9/8/chartex" xmlns:cx2="http://schemas.microsoft.com/office/drawing/2015/10/21/chartex" xmlns:cx3="http://schemas.microsoft.com/office/drawing/2016/5/9/chartex" xmlns:cx4="http://schemas.microsoft.com/office/drawing/2016/5/10/chartex" xmlns:cx5="http://schemas.microsoft.com/office/drawing/2016/5/11/chartex" xmlns:cx6="http://schemas.microsoft.com/office/drawing/2016/5/12/chartex" xmlns:cx7="http://schemas.microsoft.com/office/drawing/2016/5/13/chartex" xmlns:cx8="http://schemas.microsoft.com/office/drawing/2016/5/14/chartex" xmlns:mc="http://schemas.openxmlformats.org/markup-compatibility/2006" xmlns:aink="http://schemas.microsoft.com/office/drawing/2016/ink" xmlns:am3d="http://schemas.microsoft.com/office/drawing/2017/model3d" xmlns:o="urn:schemas-microsoft-com:office:office" xmlns:oel="http://schemas.microsoft.com/office/2019/extlst" xmlns:r="http://schemas.openxmlformats.org/officeDocument/2006/relationships" xmlns:m="http://schemas.openxmlformats.org/officeDocument/2006/math" xmlns:v="urn:schemas-microsoft-com:vml" xmlns:wp14="http://schemas.microsoft.com/office/word/2010/wordprocessingDrawing" xmlns:wp="http://schemas.openxmlformats.org/drawingml/2006/wordprocessingDrawing" xmlns:w10="urn:schemas-microsoft-com:office:word" xmlns:w="http://schemas.openxmlformats.org/wordprocessingml/2006/main" xmlns:w14="http://schemas.microsoft.com/office/word/2010/wordml" xmlns:w15="http://schemas.microsoft.com/office/word/2012/wordml" xmlns:w16cex="http://schemas.microsoft.com/office/word/2018/wordml/cex" xmlns:w16cid="http://schemas.microsoft.com/office/word/2016/wordml/cid" xmlns:w16="http://schemas.microsoft.com/office/word/2018/wordml" xmlns:w16du="http://schemas.microsoft.com/office/word/2023/wordml/word16du" xmlns:w16sdtdh="http://schemas.microsoft.com/office/word/2020/wordml/sdtdatahash" xmlns:w16sdtfl="http://schemas.microsoft.com/office/word/2024/wordml/sdtformatlock" xmlns:w16se="http://schemas.microsoft.com/office/word/2015/wordml/symex" xmlns:wpg="http://schemas.microsoft.com/office/word/2010/wordprocessingGroup" xmlns:wpi="http://schemas.microsoft.com/office/word/2010/wordprocessingInk" xmlns:wne="http://schemas.microsoft.com/office/word/2006/wordml" xmlns:wps="http://schemas.microsoft.com/office/word/2010/wordprocessingShape" mc:Ignorable="w14 w15 w16se w16cid w16 w16cex w16sdtdh w16sdtfl w16du wp14">
+  <w:abstractNum w:abstractNumId="0" w15:restartNumberingAfterBreak="0">
     <w:nsid w:val="074A5CF7"/>
     <w:multiLevelType w:val="hybridMultilevel"/>
     <w:tmpl w:val="363CFA9A"/>
@@ -2412,7 +2414,7 @@
       </w:pPr>
     </w:lvl>
   </w:abstractNum>
-  <w:abstractNum w:abstractNumId="1">
+  <w:abstractNum w:abstractNumId="1" w15:restartNumberingAfterBreak="0">
     <w:nsid w:val="0DE25BDD"/>
     <w:multiLevelType w:val="hybridMultilevel"/>
     <w:tmpl w:val="027A5746"/>
@@ -2501,7 +2503,7 @@
       </w:pPr>
     </w:lvl>
   </w:abstractNum>
-  <w:abstractNum w:abstractNumId="2">
+  <w:abstractNum w:abstractNumId="2" w15:restartNumberingAfterBreak="0">
     <w:nsid w:val="479550E0"/>
     <w:multiLevelType w:val="hybridMultilevel"/>
     <w:tmpl w:val="4BD6E11A"/>
@@ -2590,7 +2592,7 @@
       </w:pPr>
     </w:lvl>
   </w:abstractNum>
-  <w:abstractNum w:abstractNumId="3">
+  <w:abstractNum w:abstractNumId="3" w15:restartNumberingAfterBreak="0">
     <w:nsid w:val="4A624F70"/>
     <w:multiLevelType w:val="hybridMultilevel"/>
     <w:tmpl w:val="E7FE86F8"/>
@@ -2679,7 +2681,7 @@
       </w:pPr>
     </w:lvl>
   </w:abstractNum>
-  <w:abstractNum w:abstractNumId="4">
+  <w:abstractNum w:abstractNumId="4" w15:restartNumberingAfterBreak="0">
     <w:nsid w:val="4A73524E"/>
     <w:multiLevelType w:val="hybridMultilevel"/>
     <w:tmpl w:val="C5F4AB66"/>
@@ -2768,7 +2770,7 @@
       </w:pPr>
     </w:lvl>
   </w:abstractNum>
-  <w:abstractNum w:abstractNumId="5">
+  <w:abstractNum w:abstractNumId="5" w15:restartNumberingAfterBreak="0">
     <w:nsid w:val="58C30273"/>
     <w:multiLevelType w:val="hybridMultilevel"/>
     <w:tmpl w:val="D62025A6"/>
@@ -2857,29 +2859,29 @@
       </w:pPr>
     </w:lvl>
   </w:abstractNum>
-  <w:num w:numId="1">
+  <w:num w:numId="1" w16cid:durableId="2101440176">
     <w:abstractNumId w:val="3"/>
   </w:num>
-  <w:num w:numId="2">
+  <w:num w:numId="2" w16cid:durableId="1433816329">
     <w:abstractNumId w:val="5"/>
   </w:num>
-  <w:num w:numId="3">
+  <w:num w:numId="3" w16cid:durableId="1387029310">
     <w:abstractNumId w:val="1"/>
   </w:num>
-  <w:num w:numId="4">
+  <w:num w:numId="4" w16cid:durableId="2121952832">
     <w:abstractNumId w:val="4"/>
   </w:num>
-  <w:num w:numId="5">
+  <w:num w:numId="5" w16cid:durableId="2125032619">
     <w:abstractNumId w:val="2"/>
   </w:num>
-  <w:num w:numId="6">
+  <w:num w:numId="6" w16cid:durableId="873735009">
     <w:abstractNumId w:val="0"/>
   </w:num>
 </w:numbering>
 </file>
 
 <file path=word/styles.xml><?xml version="1.0" encoding="utf-8"?>
-<w:styles xmlns:mc="http://schemas.openxmlformats.org/markup-compatibility/2006" xmlns:r="http://schemas.openxmlformats.org/officeDocument/2006/relationships" xmlns:w="http://schemas.openxmlformats.org/wordprocessingml/2006/main" xmlns:w14="http://schemas.microsoft.com/office/word/2010/wordml" mc:Ignorable="w14">
+<w:styles xmlns:mc="http://schemas.openxmlformats.org/markup-compatibility/2006" xmlns:r="http://schemas.openxmlformats.org/officeDocument/2006/relationships" xmlns:w="http://schemas.openxmlformats.org/wordprocessingml/2006/main" xmlns:w14="http://schemas.microsoft.com/office/word/2010/wordml" xmlns:w15="http://schemas.microsoft.com/office/word/2012/wordml" xmlns:w16cex="http://schemas.microsoft.com/office/word/2018/wordml/cex" xmlns:w16cid="http://schemas.microsoft.com/office/word/2016/wordml/cid" xmlns:w16="http://schemas.microsoft.com/office/word/2018/wordml" xmlns:w16du="http://schemas.microsoft.com/office/word/2023/wordml/word16du" xmlns:w16sdtdh="http://schemas.microsoft.com/office/word/2020/wordml/sdtdatahash" xmlns:w16sdtfl="http://schemas.microsoft.com/office/word/2024/wordml/sdtformatlock" xmlns:w16se="http://schemas.microsoft.com/office/word/2015/wordml/symex" mc:Ignorable="w14 w15 w16se w16cid w16 w16cex w16sdtdh w16sdtfl w16du">
   <w:docDefaults>
     <w:rPrDefault>
       <w:rPr>
@@ -2895,144 +2897,383 @@
       </w:pPr>
     </w:pPrDefault>
   </w:docDefaults>
-  <w:latentStyles w:defLockedState="0" w:defUIPriority="99" w:defSemiHidden="1" w:defUnhideWhenUsed="1" w:defQFormat="0" w:count="267">
-    <w:lsdException w:name="Normal" w:semiHidden="0" w:uiPriority="0" w:unhideWhenUsed="0" w:qFormat="1"/>
-    <w:lsdException w:name="heading 1" w:semiHidden="0" w:uiPriority="9" w:unhideWhenUsed="0" w:qFormat="1"/>
-    <w:lsdException w:name="heading 2" w:uiPriority="9" w:qFormat="1"/>
-    <w:lsdException w:name="heading 3" w:uiPriority="9" w:qFormat="1"/>
-    <w:lsdException w:name="heading 4" w:uiPriority="9" w:qFormat="1"/>
-    <w:lsdException w:name="heading 5" w:uiPriority="9" w:qFormat="1"/>
-    <w:lsdException w:name="heading 6" w:uiPriority="9" w:qFormat="1"/>
-    <w:lsdException w:name="heading 7" w:uiPriority="9" w:qFormat="1"/>
-    <w:lsdException w:name="heading 8" w:uiPriority="9" w:qFormat="1"/>
-    <w:lsdException w:name="heading 9" w:uiPriority="9" w:qFormat="1"/>
-    <w:lsdException w:name="toc 1" w:uiPriority="39"/>
-    <w:lsdException w:name="toc 2" w:uiPriority="39"/>
-    <w:lsdException w:name="toc 3" w:uiPriority="39"/>
-    <w:lsdException w:name="toc 4" w:uiPriority="39"/>
-    <w:lsdException w:name="toc 5" w:uiPriority="39"/>
-    <w:lsdException w:name="toc 6" w:uiPriority="39"/>
-    <w:lsdException w:name="toc 7" w:uiPriority="39"/>
-    <w:lsdException w:name="toc 8" w:uiPriority="39"/>
-    <w:lsdException w:name="toc 9" w:uiPriority="39"/>
-    <w:lsdException w:name="caption" w:uiPriority="0" w:qFormat="1"/>
-    <w:lsdException w:name="Title" w:semiHidden="0" w:uiPriority="0" w:unhideWhenUsed="0" w:qFormat="1"/>
-    <w:lsdException w:name="Default Paragraph Font" w:uiPriority="1"/>
-    <w:lsdException w:name="Subtitle" w:semiHidden="0" w:uiPriority="11" w:unhideWhenUsed="0" w:qFormat="1"/>
-    <w:lsdException w:name="Strong" w:semiHidden="0" w:uiPriority="22" w:unhideWhenUsed="0" w:qFormat="1"/>
-    <w:lsdException w:name="Emphasis" w:semiHidden="0" w:uiPriority="20" w:unhideWhenUsed="0" w:qFormat="1"/>
-    <w:lsdException w:name="Table Grid" w:semiHidden="0" w:uiPriority="39" w:unhideWhenUsed="0"/>
-    <w:lsdException w:name="Placeholder Text" w:unhideWhenUsed="0"/>
-    <w:lsdException w:name="No Spacing" w:semiHidden="0" w:uiPriority="1" w:unhideWhenUsed="0" w:qFormat="1"/>
-    <w:lsdException w:name="Light Shading" w:semiHidden="0" w:uiPriority="60" w:unhideWhenUsed="0"/>
-    <w:lsdException w:name="Light List" w:semiHidden="0" w:uiPriority="61" w:unhideWhenUsed="0"/>
-    <w:lsdException w:name="Light Grid" w:semiHidden="0" w:uiPriority="62" w:unhideWhenUsed="0"/>
-    <w:lsdException w:name="Medium Shading 1" w:semiHidden="0" w:uiPriority="63" w:unhideWhenUsed="0"/>
-    <w:lsdException w:name="Medium Shading 2" w:semiHidden="0" w:uiPriority="64" w:unhideWhenUsed="0"/>
-    <w:lsdException w:name="Medium List 1" w:semiHidden="0" w:uiPriority="65" w:unhideWhenUsed="0"/>
-    <w:lsdException w:name="Medium List 2" w:semiHidden="0" w:uiPriority="66" w:unhideWhenUsed="0"/>
-    <w:lsdException w:name="Medium Grid 1" w:semiHidden="0" w:uiPriority="67" w:unhideWhenUsed="0"/>
-    <w:lsdException w:name="Medium Grid 2" w:semiHidden="0" w:uiPriority="68" w:unhideWhenUsed="0"/>
-    <w:lsdException w:name="Medium Grid 3" w:semiHidden="0" w:uiPriority="69" w:unhideWhenUsed="0"/>
-    <w:lsdException w:name="Dark List" w:semiHidden="0" w:uiPriority="70" w:unhideWhenUsed="0"/>
-    <w:lsdException w:name="Colorful Shading" w:semiHidden="0" w:uiPriority="71" w:unhideWhenUsed="0"/>
-    <w:lsdException w:name="Colorful List" w:semiHidden="0" w:uiPriority="72" w:unhideWhenUsed="0"/>
-    <w:lsdException w:name="Colorful Grid" w:semiHidden="0" w:uiPriority="73" w:unhideWhenUsed="0"/>
-    <w:lsdException w:name="Light Shading Accent 1" w:semiHidden="0" w:uiPriority="60" w:unhideWhenUsed="0"/>
-    <w:lsdException w:name="Light List Accent 1" w:semiHidden="0" w:uiPriority="61" w:unhideWhenUsed="0"/>
-    <w:lsdException w:name="Light Grid Accent 1" w:semiHidden="0" w:uiPriority="62" w:unhideWhenUsed="0"/>
-    <w:lsdException w:name="Medium Shading 1 Accent 1" w:semiHidden="0" w:uiPriority="63" w:unhideWhenUsed="0"/>
-    <w:lsdException w:name="Medium Shading 2 Accent 1" w:semiHidden="0" w:uiPriority="64" w:unhideWhenUsed="0"/>
-    <w:lsdException w:name="Medium List 1 Accent 1" w:semiHidden="0" w:uiPriority="65" w:unhideWhenUsed="0"/>
-    <w:lsdException w:name="Revision" w:unhideWhenUsed="0"/>
-    <w:lsdException w:name="List Paragraph" w:semiHidden="0" w:uiPriority="34" w:unhideWhenUsed="0" w:qFormat="1"/>
-    <w:lsdException w:name="Quote" w:semiHidden="0" w:uiPriority="29" w:unhideWhenUsed="0" w:qFormat="1"/>
-    <w:lsdException w:name="Intense Quote" w:semiHidden="0" w:uiPriority="30" w:unhideWhenUsed="0" w:qFormat="1"/>
-    <w:lsdException w:name="Medium List 2 Accent 1" w:semiHidden="0" w:uiPriority="66" w:unhideWhenUsed="0"/>
-    <w:lsdException w:name="Medium Grid 1 Accent 1" w:semiHidden="0" w:uiPriority="67" w:unhideWhenUsed="0"/>
-    <w:lsdException w:name="Medium Grid 2 Accent 1" w:semiHidden="0" w:uiPriority="68" w:unhideWhenUsed="0"/>
-    <w:lsdException w:name="Medium Grid 3 Accent 1" w:semiHidden="0" w:uiPriority="69" w:unhideWhenUsed="0"/>
-    <w:lsdException w:name="Dark List Accent 1" w:semiHidden="0" w:uiPriority="70" w:unhideWhenUsed="0"/>
-    <w:lsdException w:name="Colorful Shading Accent 1" w:semiHidden="0" w:uiPriority="71" w:unhideWhenUsed="0"/>
-    <w:lsdException w:name="Colorful List Accent 1" w:semiHidden="0" w:uiPriority="72" w:unhideWhenUsed="0"/>
-    <w:lsdException w:name="Colorful Grid Accent 1" w:semiHidden="0" w:uiPriority="73" w:unhideWhenUsed="0"/>
-    <w:lsdException w:name="Light Shading Accent 2" w:semiHidden="0" w:uiPriority="60" w:unhideWhenUsed="0"/>
-    <w:lsdException w:name="Light List Accent 2" w:semiHidden="0" w:uiPriority="61" w:unhideWhenUsed="0"/>
-    <w:lsdException w:name="Light Grid Accent 2" w:semiHidden="0" w:uiPriority="62" w:unhideWhenUsed="0"/>
-    <w:lsdException w:name="Medium Shading 1 Accent 2" w:semiHidden="0" w:uiPriority="63" w:unhideWhenUsed="0"/>
-    <w:lsdException w:name="Medium Shading 2 Accent 2" w:semiHidden="0" w:uiPriority="64" w:unhideWhenUsed="0"/>
-    <w:lsdException w:name="Medium List 1 Accent 2" w:semiHidden="0" w:uiPriority="65" w:unhideWhenUsed="0"/>
-    <w:lsdException w:name="Medium List 2 Accent 2" w:semiHidden="0" w:uiPriority="66" w:unhideWhenUsed="0"/>
-    <w:lsdException w:name="Medium Grid 1 Accent 2" w:semiHidden="0" w:uiPriority="67" w:unhideWhenUsed="0"/>
-    <w:lsdException w:name="Medium Grid 2 Accent 2" w:semiHidden="0" w:uiPriority="68" w:unhideWhenUsed="0"/>
-    <w:lsdException w:name="Medium Grid 3 Accent 2" w:semiHidden="0" w:uiPriority="69" w:unhideWhenUsed="0"/>
-    <w:lsdException w:name="Dark List Accent 2" w:semiHidden="0" w:uiPriority="70" w:unhideWhenUsed="0"/>
-    <w:lsdException w:name="Colorful Shading Accent 2" w:semiHidden="0" w:uiPriority="71" w:unhideWhenUsed="0"/>
-    <w:lsdException w:name="Colorful List Accent 2" w:semiHidden="0" w:uiPriority="72" w:unhideWhenUsed="0"/>
-    <w:lsdException w:name="Colorful Grid Accent 2" w:semiHidden="0" w:uiPriority="73" w:unhideWhenUsed="0"/>
-    <w:lsdException w:name="Light Shading Accent 3" w:semiHidden="0" w:uiPriority="60" w:unhideWhenUsed="0"/>
-    <w:lsdException w:name="Light List Accent 3" w:semiHidden="0" w:uiPriority="61" w:unhideWhenUsed="0"/>
-    <w:lsdException w:name="Light Grid Accent 3" w:semiHidden="0" w:uiPriority="62" w:unhideWhenUsed="0"/>
-    <w:lsdException w:name="Medium Shading 1 Accent 3" w:semiHidden="0" w:uiPriority="63" w:unhideWhenUsed="0"/>
-    <w:lsdException w:name="Medium Shading 2 Accent 3" w:semiHidden="0" w:uiPriority="64" w:unhideWhenUsed="0"/>
-    <w:lsdException w:name="Medium List 1 Accent 3" w:semiHidden="0" w:uiPriority="65" w:unhideWhenUsed="0"/>
-    <w:lsdException w:name="Medium List 2 Accent 3" w:semiHidden="0" w:uiPriority="66" w:unhideWhenUsed="0"/>
-    <w:lsdException w:name="Medium Grid 1 Accent 3" w:semiHidden="0" w:uiPriority="67" w:unhideWhenUsed="0"/>
-    <w:lsdException w:name="Medium Grid 2 Accent 3" w:semiHidden="0" w:uiPriority="68" w:unhideWhenUsed="0"/>
-    <w:lsdException w:name="Medium Grid 3 Accent 3" w:semiHidden="0" w:uiPriority="69" w:unhideWhenUsed="0"/>
-    <w:lsdException w:name="Dark List Accent 3" w:semiHidden="0" w:uiPriority="70" w:unhideWhenUsed="0"/>
-    <w:lsdException w:name="Colorful Shading Accent 3" w:semiHidden="0" w:uiPriority="71" w:unhideWhenUsed="0"/>
-    <w:lsdException w:name="Colorful List Accent 3" w:semiHidden="0" w:uiPriority="72" w:unhideWhenUsed="0"/>
-    <w:lsdException w:name="Colorful Grid Accent 3" w:semiHidden="0" w:uiPriority="73" w:unhideWhenUsed="0"/>
-    <w:lsdException w:name="Light Shading Accent 4" w:semiHidden="0" w:uiPriority="60" w:unhideWhenUsed="0"/>
-    <w:lsdException w:name="Light List Accent 4" w:semiHidden="0" w:uiPriority="61" w:unhideWhenUsed="0"/>
-    <w:lsdException w:name="Light Grid Accent 4" w:semiHidden="0" w:uiPriority="62" w:unhideWhenUsed="0"/>
-    <w:lsdException w:name="Medium Shading 1 Accent 4" w:semiHidden="0" w:uiPriority="63" w:unhideWhenUsed="0"/>
-    <w:lsdException w:name="Medium Shading 2 Accent 4" w:semiHidden="0" w:uiPriority="64" w:unhideWhenUsed="0"/>
-    <w:lsdException w:name="Medium List 1 Accent 4" w:semiHidden="0" w:uiPriority="65" w:unhideWhenUsed="0"/>
-    <w:lsdException w:name="Medium List 2 Accent 4" w:semiHidden="0" w:uiPriority="66" w:unhideWhenUsed="0"/>
-    <w:lsdException w:name="Medium Grid 1 Accent 4" w:semiHidden="0" w:uiPriority="67" w:unhideWhenUsed="0"/>
-    <w:lsdException w:name="Medium Grid 2 Accent 4" w:semiHidden="0" w:uiPriority="68" w:unhideWhenUsed="0"/>
-    <w:lsdException w:name="Medium Grid 3 Accent 4" w:semiHidden="0" w:uiPriority="69" w:unhideWhenUsed="0"/>
-    <w:lsdException w:name="Dark List Accent 4" w:semiHidden="0" w:uiPriority="70" w:unhideWhenUsed="0"/>
-    <w:lsdException w:name="Colorful Shading Accent 4" w:semiHidden="0" w:uiPriority="71" w:unhideWhenUsed="0"/>
-    <w:lsdException w:name="Colorful List Accent 4" w:semiHidden="0" w:uiPriority="72" w:unhideWhenUsed="0"/>
-    <w:lsdException w:name="Colorful Grid Accent 4" w:semiHidden="0" w:uiPriority="73" w:unhideWhenUsed="0"/>
-    <w:lsdException w:name="Light Shading Accent 5" w:semiHidden="0" w:uiPriority="60" w:unhideWhenUsed="0"/>
-    <w:lsdException w:name="Light List Accent 5" w:semiHidden="0" w:uiPriority="61" w:unhideWhenUsed="0"/>
-    <w:lsdException w:name="Light Grid Accent 5" w:semiHidden="0" w:uiPriority="62" w:unhideWhenUsed="0"/>
-    <w:lsdException w:name="Medium Shading 1 Accent 5" w:semiHidden="0" w:uiPriority="63" w:unhideWhenUsed="0"/>
-    <w:lsdException w:name="Medium Shading 2 Accent 5" w:semiHidden="0" w:uiPriority="64" w:unhideWhenUsed="0"/>
-    <w:lsdException w:name="Medium List 1 Accent 5" w:semiHidden="0" w:uiPriority="65" w:unhideWhenUsed="0"/>
-    <w:lsdException w:name="Medium List 2 Accent 5" w:semiHidden="0" w:uiPriority="66" w:unhideWhenUsed="0"/>
-    <w:lsdException w:name="Medium Grid 1 Accent 5" w:semiHidden="0" w:uiPriority="67" w:unhideWhenUsed="0"/>
-    <w:lsdException w:name="Medium Grid 2 Accent 5" w:semiHidden="0" w:uiPriority="68" w:unhideWhenUsed="0"/>
-    <w:lsdException w:name="Medium Grid 3 Accent 5" w:semiHidden="0" w:uiPriority="69" w:unhideWhenUsed="0"/>
-    <w:lsdException w:name="Dark List Accent 5" w:semiHidden="0" w:uiPriority="70" w:unhideWhenUsed="0"/>
-    <w:lsdException w:name="Colorful Shading Accent 5" w:semiHidden="0" w:uiPriority="71" w:unhideWhenUsed="0"/>
-    <w:lsdException w:name="Colorful List Accent 5" w:semiHidden="0" w:uiPriority="72" w:unhideWhenUsed="0"/>
-    <w:lsdException w:name="Colorful Grid Accent 5" w:semiHidden="0" w:uiPriority="73" w:unhideWhenUsed="0"/>
-    <w:lsdException w:name="Light Shading Accent 6" w:semiHidden="0" w:uiPriority="60" w:unhideWhenUsed="0"/>
-    <w:lsdException w:name="Light List Accent 6" w:semiHidden="0" w:uiPriority="61" w:unhideWhenUsed="0"/>
-    <w:lsdException w:name="Light Grid Accent 6" w:semiHidden="0" w:uiPriority="62" w:unhideWhenUsed="0"/>
-    <w:lsdException w:name="Medium Shading 1 Accent 6" w:semiHidden="0" w:uiPriority="63" w:unhideWhenUsed="0"/>
-    <w:lsdException w:name="Medium Shading 2 Accent 6" w:semiHidden="0" w:uiPriority="64" w:unhideWhenUsed="0"/>
-    <w:lsdException w:name="Medium List 1 Accent 6" w:semiHidden="0" w:uiPriority="65" w:unhideWhenUsed="0"/>
-    <w:lsdException w:name="Medium List 2 Accent 6" w:semiHidden="0" w:uiPriority="66" w:unhideWhenUsed="0"/>
-    <w:lsdException w:name="Medium Grid 1 Accent 6" w:semiHidden="0" w:uiPriority="67" w:unhideWhenUsed="0"/>
-    <w:lsdException w:name="Medium Grid 2 Accent 6" w:semiHidden="0" w:uiPriority="68" w:unhideWhenUsed="0"/>
-    <w:lsdException w:name="Medium Grid 3 Accent 6" w:semiHidden="0" w:uiPriority="69" w:unhideWhenUsed="0"/>
-    <w:lsdException w:name="Dark List Accent 6" w:semiHidden="0" w:uiPriority="70" w:unhideWhenUsed="0"/>
-    <w:lsdException w:name="Colorful Shading Accent 6" w:semiHidden="0" w:uiPriority="71" w:unhideWhenUsed="0"/>
-    <w:lsdException w:name="Colorful List Accent 6" w:semiHidden="0" w:uiPriority="72" w:unhideWhenUsed="0"/>
-    <w:lsdException w:name="Colorful Grid Accent 6" w:semiHidden="0" w:uiPriority="73" w:unhideWhenUsed="0"/>
-    <w:lsdException w:name="Subtle Emphasis" w:semiHidden="0" w:uiPriority="19" w:unhideWhenUsed="0" w:qFormat="1"/>
-    <w:lsdException w:name="Intense Emphasis" w:semiHidden="0" w:uiPriority="21" w:unhideWhenUsed="0" w:qFormat="1"/>
-    <w:lsdException w:name="Subtle Reference" w:semiHidden="0" w:uiPriority="31" w:unhideWhenUsed="0" w:qFormat="1"/>
-    <w:lsdException w:name="Intense Reference" w:semiHidden="0" w:uiPriority="32" w:unhideWhenUsed="0" w:qFormat="1"/>
-    <w:lsdException w:name="Book Title" w:semiHidden="0" w:uiPriority="33" w:unhideWhenUsed="0" w:qFormat="1"/>
-    <w:lsdException w:name="Bibliography" w:uiPriority="37"/>
-    <w:lsdException w:name="TOC Heading" w:uiPriority="39" w:qFormat="1"/>
+  <w:latentStyles w:defLockedState="0" w:defUIPriority="99" w:defSemiHidden="0" w:defUnhideWhenUsed="0" w:defQFormat="0" w:count="376">
+    <w:lsdException w:name="Normal" w:uiPriority="0" w:qFormat="1"/>
+    <w:lsdException w:name="heading 1" w:uiPriority="9" w:qFormat="1"/>
+    <w:lsdException w:name="heading 2" w:semiHidden="1" w:uiPriority="9" w:unhideWhenUsed="1" w:qFormat="1"/>
+    <w:lsdException w:name="heading 3" w:semiHidden="1" w:uiPriority="9" w:unhideWhenUsed="1" w:qFormat="1"/>
+    <w:lsdException w:name="heading 4" w:semiHidden="1" w:uiPriority="9" w:unhideWhenUsed="1" w:qFormat="1"/>
+    <w:lsdException w:name="heading 5" w:semiHidden="1" w:uiPriority="9" w:unhideWhenUsed="1" w:qFormat="1"/>
+    <w:lsdException w:name="heading 6" w:semiHidden="1" w:uiPriority="9" w:unhideWhenUsed="1" w:qFormat="1"/>
+    <w:lsdException w:name="heading 7" w:semiHidden="1" w:uiPriority="9" w:unhideWhenUsed="1" w:qFormat="1"/>
+    <w:lsdException w:name="heading 8" w:semiHidden="1" w:uiPriority="9" w:unhideWhenUsed="1" w:qFormat="1"/>
+    <w:lsdException w:name="heading 9" w:semiHidden="1" w:uiPriority="9" w:unhideWhenUsed="1" w:qFormat="1"/>
+    <w:lsdException w:name="index 1" w:semiHidden="1" w:unhideWhenUsed="1"/>
+    <w:lsdException w:name="index 2" w:semiHidden="1" w:unhideWhenUsed="1"/>
+    <w:lsdException w:name="index 3" w:semiHidden="1" w:unhideWhenUsed="1"/>
+    <w:lsdException w:name="index 4" w:semiHidden="1" w:unhideWhenUsed="1"/>
+    <w:lsdException w:name="index 5" w:semiHidden="1" w:unhideWhenUsed="1"/>
+    <w:lsdException w:name="index 6" w:semiHidden="1" w:unhideWhenUsed="1"/>
+    <w:lsdException w:name="index 7" w:semiHidden="1" w:unhideWhenUsed="1"/>
+    <w:lsdException w:name="index 8" w:semiHidden="1" w:unhideWhenUsed="1"/>
+    <w:lsdException w:name="index 9" w:semiHidden="1" w:unhideWhenUsed="1"/>
+    <w:lsdException w:name="toc 1" w:semiHidden="1" w:uiPriority="39" w:unhideWhenUsed="1"/>
+    <w:lsdException w:name="toc 2" w:semiHidden="1" w:uiPriority="39" w:unhideWhenUsed="1"/>
+    <w:lsdException w:name="toc 3" w:semiHidden="1" w:uiPriority="39" w:unhideWhenUsed="1"/>
+    <w:lsdException w:name="toc 4" w:semiHidden="1" w:uiPriority="39" w:unhideWhenUsed="1"/>
+    <w:lsdException w:name="toc 5" w:semiHidden="1" w:uiPriority="39" w:unhideWhenUsed="1"/>
+    <w:lsdException w:name="toc 6" w:semiHidden="1" w:uiPriority="39" w:unhideWhenUsed="1"/>
+    <w:lsdException w:name="toc 7" w:semiHidden="1" w:uiPriority="39" w:unhideWhenUsed="1"/>
+    <w:lsdException w:name="toc 8" w:semiHidden="1" w:uiPriority="39" w:unhideWhenUsed="1"/>
+    <w:lsdException w:name="toc 9" w:semiHidden="1" w:uiPriority="39" w:unhideWhenUsed="1"/>
+    <w:lsdException w:name="Normal Indent" w:semiHidden="1" w:unhideWhenUsed="1"/>
+    <w:lsdException w:name="footnote text" w:semiHidden="1" w:unhideWhenUsed="1"/>
+    <w:lsdException w:name="annotation text" w:semiHidden="1" w:unhideWhenUsed="1"/>
+    <w:lsdException w:name="header" w:semiHidden="1" w:unhideWhenUsed="1"/>
+    <w:lsdException w:name="footer" w:semiHidden="1" w:unhideWhenUsed="1"/>
+    <w:lsdException w:name="index heading" w:semiHidden="1" w:unhideWhenUsed="1"/>
+    <w:lsdException w:name="caption" w:semiHidden="1" w:uiPriority="0" w:unhideWhenUsed="1" w:qFormat="1"/>
+    <w:lsdException w:name="table of figures" w:semiHidden="1" w:unhideWhenUsed="1"/>
+    <w:lsdException w:name="envelope address" w:semiHidden="1" w:unhideWhenUsed="1"/>
+    <w:lsdException w:name="envelope return" w:semiHidden="1" w:unhideWhenUsed="1"/>
+    <w:lsdException w:name="footnote reference" w:semiHidden="1" w:unhideWhenUsed="1"/>
+    <w:lsdException w:name="annotation reference" w:semiHidden="1" w:unhideWhenUsed="1"/>
+    <w:lsdException w:name="line number" w:semiHidden="1" w:unhideWhenUsed="1"/>
+    <w:lsdException w:name="page number" w:semiHidden="1" w:unhideWhenUsed="1"/>
+    <w:lsdException w:name="endnote reference" w:semiHidden="1" w:unhideWhenUsed="1"/>
+    <w:lsdException w:name="endnote text" w:semiHidden="1" w:unhideWhenUsed="1"/>
+    <w:lsdException w:name="table of authorities" w:semiHidden="1" w:unhideWhenUsed="1"/>
+    <w:lsdException w:name="macro" w:semiHidden="1" w:unhideWhenUsed="1"/>
+    <w:lsdException w:name="toa heading" w:semiHidden="1" w:unhideWhenUsed="1"/>
+    <w:lsdException w:name="List" w:semiHidden="1" w:unhideWhenUsed="1"/>
+    <w:lsdException w:name="List Bullet" w:semiHidden="1" w:unhideWhenUsed="1"/>
+    <w:lsdException w:name="List Number" w:semiHidden="1" w:unhideWhenUsed="1"/>
+    <w:lsdException w:name="List 2" w:semiHidden="1" w:unhideWhenUsed="1"/>
+    <w:lsdException w:name="List 3" w:semiHidden="1" w:unhideWhenUsed="1"/>
+    <w:lsdException w:name="List 4" w:semiHidden="1" w:unhideWhenUsed="1"/>
+    <w:lsdException w:name="List 5" w:semiHidden="1" w:unhideWhenUsed="1"/>
+    <w:lsdException w:name="List Bullet 2" w:semiHidden="1" w:unhideWhenUsed="1"/>
+    <w:lsdException w:name="List Bullet 3" w:semiHidden="1" w:unhideWhenUsed="1"/>
+    <w:lsdException w:name="List Bullet 4" w:semiHidden="1" w:unhideWhenUsed="1"/>
+    <w:lsdException w:name="List Bullet 5" w:semiHidden="1" w:unhideWhenUsed="1"/>
+    <w:lsdException w:name="List Number 2" w:semiHidden="1" w:unhideWhenUsed="1"/>
+    <w:lsdException w:name="List Number 3" w:semiHidden="1" w:unhideWhenUsed="1"/>
+    <w:lsdException w:name="List Number 4" w:semiHidden="1" w:unhideWhenUsed="1"/>
+    <w:lsdException w:name="List Number 5" w:semiHidden="1" w:unhideWhenUsed="1"/>
+    <w:lsdException w:name="Title" w:uiPriority="0" w:qFormat="1"/>
+    <w:lsdException w:name="Closing" w:semiHidden="1" w:unhideWhenUsed="1"/>
+    <w:lsdException w:name="Signature" w:semiHidden="1" w:unhideWhenUsed="1"/>
+    <w:lsdException w:name="Default Paragraph Font" w:semiHidden="1" w:uiPriority="1" w:unhideWhenUsed="1"/>
+    <w:lsdException w:name="Body Text" w:semiHidden="1" w:unhideWhenUsed="1"/>
+    <w:lsdException w:name="Body Text Indent" w:semiHidden="1" w:unhideWhenUsed="1"/>
+    <w:lsdException w:name="List Continue" w:semiHidden="1" w:unhideWhenUsed="1"/>
+    <w:lsdException w:name="List Continue 2" w:semiHidden="1" w:unhideWhenUsed="1"/>
+    <w:lsdException w:name="List Continue 3" w:semiHidden="1" w:unhideWhenUsed="1"/>
+    <w:lsdException w:name="List Continue 4" w:semiHidden="1" w:unhideWhenUsed="1"/>
+    <w:lsdException w:name="List Continue 5" w:semiHidden="1" w:unhideWhenUsed="1"/>
+    <w:lsdException w:name="Message Header" w:semiHidden="1" w:unhideWhenUsed="1"/>
+    <w:lsdException w:name="Subtitle" w:uiPriority="11" w:qFormat="1"/>
+    <w:lsdException w:name="Salutation" w:semiHidden="1" w:unhideWhenUsed="1"/>
+    <w:lsdException w:name="Date" w:semiHidden="1" w:unhideWhenUsed="1"/>
+    <w:lsdException w:name="Body Text First Indent" w:semiHidden="1" w:unhideWhenUsed="1"/>
+    <w:lsdException w:name="Body Text First Indent 2" w:semiHidden="1" w:unhideWhenUsed="1"/>
+    <w:lsdException w:name="Note Heading" w:semiHidden="1" w:unhideWhenUsed="1"/>
+    <w:lsdException w:name="Body Text 2" w:semiHidden="1" w:unhideWhenUsed="1"/>
+    <w:lsdException w:name="Body Text 3" w:semiHidden="1" w:unhideWhenUsed="1"/>
+    <w:lsdException w:name="Body Text Indent 2" w:semiHidden="1" w:unhideWhenUsed="1"/>
+    <w:lsdException w:name="Body Text Indent 3" w:semiHidden="1" w:unhideWhenUsed="1"/>
+    <w:lsdException w:name="Block Text" w:semiHidden="1" w:unhideWhenUsed="1"/>
+    <w:lsdException w:name="Hyperlink" w:semiHidden="1" w:unhideWhenUsed="1"/>
+    <w:lsdException w:name="FollowedHyperlink" w:semiHidden="1" w:unhideWhenUsed="1"/>
+    <w:lsdException w:name="Strong" w:uiPriority="22" w:qFormat="1"/>
+    <w:lsdException w:name="Emphasis" w:uiPriority="20" w:qFormat="1"/>
+    <w:lsdException w:name="Document Map" w:semiHidden="1" w:unhideWhenUsed="1"/>
+    <w:lsdException w:name="Plain Text" w:semiHidden="1" w:unhideWhenUsed="1"/>
+    <w:lsdException w:name="E-mail Signature" w:semiHidden="1" w:unhideWhenUsed="1"/>
+    <w:lsdException w:name="HTML Top of Form" w:semiHidden="1" w:unhideWhenUsed="1"/>
+    <w:lsdException w:name="HTML Bottom of Form" w:semiHidden="1" w:unhideWhenUsed="1"/>
+    <w:lsdException w:name="Normal (Web)" w:semiHidden="1" w:unhideWhenUsed="1"/>
+    <w:lsdException w:name="HTML Acronym" w:semiHidden="1" w:unhideWhenUsed="1"/>
+    <w:lsdException w:name="HTML Address" w:semiHidden="1" w:unhideWhenUsed="1"/>
+    <w:lsdException w:name="HTML Cite" w:semiHidden="1" w:unhideWhenUsed="1"/>
+    <w:lsdException w:name="HTML Code" w:semiHidden="1" w:unhideWhenUsed="1"/>
+    <w:lsdException w:name="HTML Definition" w:semiHidden="1" w:unhideWhenUsed="1"/>
+    <w:lsdException w:name="HTML Keyboard" w:semiHidden="1" w:unhideWhenUsed="1"/>
+    <w:lsdException w:name="HTML Preformatted" w:semiHidden="1" w:unhideWhenUsed="1"/>
+    <w:lsdException w:name="HTML Sample" w:semiHidden="1" w:unhideWhenUsed="1"/>
+    <w:lsdException w:name="HTML Typewriter" w:semiHidden="1" w:unhideWhenUsed="1"/>
+    <w:lsdException w:name="HTML Variable" w:semiHidden="1" w:unhideWhenUsed="1"/>
+    <w:lsdException w:name="Normal Table" w:semiHidden="1" w:unhideWhenUsed="1"/>
+    <w:lsdException w:name="annotation subject" w:semiHidden="1" w:unhideWhenUsed="1"/>
+    <w:lsdException w:name="No List" w:semiHidden="1" w:unhideWhenUsed="1"/>
+    <w:lsdException w:name="Outline List 1" w:semiHidden="1" w:unhideWhenUsed="1"/>
+    <w:lsdException w:name="Outline List 2" w:semiHidden="1" w:unhideWhenUsed="1"/>
+    <w:lsdException w:name="Outline List 3" w:semiHidden="1" w:unhideWhenUsed="1"/>
+    <w:lsdException w:name="Table Simple 1" w:semiHidden="1" w:unhideWhenUsed="1"/>
+    <w:lsdException w:name="Table Simple 2" w:semiHidden="1" w:unhideWhenUsed="1"/>
+    <w:lsdException w:name="Table Simple 3" w:semiHidden="1" w:unhideWhenUsed="1"/>
+    <w:lsdException w:name="Table Classic 1" w:semiHidden="1" w:unhideWhenUsed="1"/>
+    <w:lsdException w:name="Table Classic 2" w:semiHidden="1" w:unhideWhenUsed="1"/>
+    <w:lsdException w:name="Table Classic 3" w:semiHidden="1" w:unhideWhenUsed="1"/>
+    <w:lsdException w:name="Table Classic 4" w:semiHidden="1" w:unhideWhenUsed="1"/>
+    <w:lsdException w:name="Table Colorful 1" w:semiHidden="1" w:unhideWhenUsed="1"/>
+    <w:lsdException w:name="Table Colorful 2" w:semiHidden="1" w:unhideWhenUsed="1"/>
+    <w:lsdException w:name="Table Colorful 3" w:semiHidden="1" w:unhideWhenUsed="1"/>
+    <w:lsdException w:name="Table Columns 1" w:semiHidden="1" w:unhideWhenUsed="1"/>
+    <w:lsdException w:name="Table Columns 2" w:semiHidden="1" w:unhideWhenUsed="1"/>
+    <w:lsdException w:name="Table Columns 3" w:semiHidden="1" w:unhideWhenUsed="1"/>
+    <w:lsdException w:name="Table Columns 4" w:semiHidden="1" w:unhideWhenUsed="1"/>
+    <w:lsdException w:name="Table Columns 5" w:semiHidden="1" w:unhideWhenUsed="1"/>
+    <w:lsdException w:name="Table Grid 1" w:semiHidden="1" w:unhideWhenUsed="1"/>
+    <w:lsdException w:name="Table Grid 2" w:semiHidden="1" w:unhideWhenUsed="1"/>
+    <w:lsdException w:name="Table Grid 3" w:semiHidden="1" w:unhideWhenUsed="1"/>
+    <w:lsdException w:name="Table Grid 4" w:semiHidden="1" w:unhideWhenUsed="1"/>
+    <w:lsdException w:name="Table Grid 5" w:semiHidden="1" w:unhideWhenUsed="1"/>
+    <w:lsdException w:name="Table Grid 6" w:semiHidden="1" w:unhideWhenUsed="1"/>
+    <w:lsdException w:name="Table Grid 7" w:semiHidden="1" w:unhideWhenUsed="1"/>
+    <w:lsdException w:name="Table Grid 8" w:semiHidden="1" w:unhideWhenUsed="1"/>
+    <w:lsdException w:name="Table List 1" w:semiHidden="1" w:unhideWhenUsed="1"/>
+    <w:lsdException w:name="Table List 2" w:semiHidden="1" w:unhideWhenUsed="1"/>
+    <w:lsdException w:name="Table List 3" w:semiHidden="1" w:unhideWhenUsed="1"/>
+    <w:lsdException w:name="Table List 4" w:semiHidden="1" w:unhideWhenUsed="1"/>
+    <w:lsdException w:name="Table List 5" w:semiHidden="1" w:unhideWhenUsed="1"/>
+    <w:lsdException w:name="Table List 6" w:semiHidden="1" w:unhideWhenUsed="1"/>
+    <w:lsdException w:name="Table List 7" w:semiHidden="1" w:unhideWhenUsed="1"/>
+    <w:lsdException w:name="Table List 8" w:semiHidden="1" w:unhideWhenUsed="1"/>
+    <w:lsdException w:name="Table 3D effects 1" w:semiHidden="1" w:unhideWhenUsed="1"/>
+    <w:lsdException w:name="Table 3D effects 2" w:semiHidden="1" w:unhideWhenUsed="1"/>
+    <w:lsdException w:name="Table 3D effects 3" w:semiHidden="1" w:unhideWhenUsed="1"/>
+    <w:lsdException w:name="Table Contemporary" w:semiHidden="1" w:unhideWhenUsed="1"/>
+    <w:lsdException w:name="Table Elegant" w:semiHidden="1" w:unhideWhenUsed="1"/>
+    <w:lsdException w:name="Table Professional" w:semiHidden="1" w:unhideWhenUsed="1"/>
+    <w:lsdException w:name="Table Subtle 1" w:semiHidden="1" w:unhideWhenUsed="1"/>
+    <w:lsdException w:name="Table Subtle 2" w:semiHidden="1" w:unhideWhenUsed="1"/>
+    <w:lsdException w:name="Table Web 1" w:semiHidden="1" w:unhideWhenUsed="1"/>
+    <w:lsdException w:name="Table Web 2" w:semiHidden="1" w:unhideWhenUsed="1"/>
+    <w:lsdException w:name="Table Web 3" w:semiHidden="1" w:unhideWhenUsed="1"/>
+    <w:lsdException w:name="Balloon Text" w:semiHidden="1" w:unhideWhenUsed="1"/>
+    <w:lsdException w:name="Table Grid" w:uiPriority="39"/>
+    <w:lsdException w:name="Table Theme" w:semiHidden="1" w:unhideWhenUsed="1"/>
+    <w:lsdException w:name="Placeholder Text" w:semiHidden="1"/>
+    <w:lsdException w:name="No Spacing" w:uiPriority="1" w:qFormat="1"/>
+    <w:lsdException w:name="Light Shading" w:uiPriority="60"/>
+    <w:lsdException w:name="Light List" w:uiPriority="61"/>
+    <w:lsdException w:name="Light Grid" w:uiPriority="62"/>
+    <w:lsdException w:name="Medium Shading 1" w:uiPriority="63"/>
+    <w:lsdException w:name="Medium Shading 2" w:uiPriority="64"/>
+    <w:lsdException w:name="Medium List 1" w:uiPriority="65"/>
+    <w:lsdException w:name="Medium List 2" w:uiPriority="66"/>
+    <w:lsdException w:name="Medium Grid 1" w:uiPriority="67"/>
+    <w:lsdException w:name="Medium Grid 2" w:uiPriority="68"/>
+    <w:lsdException w:name="Medium Grid 3" w:uiPriority="69"/>
+    <w:lsdException w:name="Dark List" w:uiPriority="70"/>
+    <w:lsdException w:name="Colorful Shading" w:uiPriority="71"/>
+    <w:lsdException w:name="Colorful List" w:uiPriority="72"/>
+    <w:lsdException w:name="Colorful Grid" w:uiPriority="73"/>
+    <w:lsdException w:name="Light Shading Accent 1" w:uiPriority="60"/>
+    <w:lsdException w:name="Light List Accent 1" w:uiPriority="61"/>
+    <w:lsdException w:name="Light Grid Accent 1" w:uiPriority="62"/>
+    <w:lsdException w:name="Medium Shading 1 Accent 1" w:uiPriority="63"/>
+    <w:lsdException w:name="Medium Shading 2 Accent 1" w:uiPriority="64"/>
+    <w:lsdException w:name="Medium List 1 Accent 1" w:uiPriority="65"/>
+    <w:lsdException w:name="Revision" w:semiHidden="1"/>
+    <w:lsdException w:name="List Paragraph" w:uiPriority="34" w:qFormat="1"/>
+    <w:lsdException w:name="Quote" w:uiPriority="29" w:qFormat="1"/>
+    <w:lsdException w:name="Intense Quote" w:uiPriority="30" w:qFormat="1"/>
+    <w:lsdException w:name="Medium List 2 Accent 1" w:uiPriority="66"/>
+    <w:lsdException w:name="Medium Grid 1 Accent 1" w:uiPriority="67"/>
+    <w:lsdException w:name="Medium Grid 2 Accent 1" w:uiPriority="68"/>
+    <w:lsdException w:name="Medium Grid 3 Accent 1" w:uiPriority="69"/>
+    <w:lsdException w:name="Dark List Accent 1" w:uiPriority="70"/>
+    <w:lsdException w:name="Colorful Shading Accent 1" w:uiPriority="71"/>
+    <w:lsdException w:name="Colorful List Accent 1" w:uiPriority="72"/>
+    <w:lsdException w:name="Colorful Grid Accent 1" w:uiPriority="73"/>
+    <w:lsdException w:name="Light Shading Accent 2" w:uiPriority="60"/>
+    <w:lsdException w:name="Light List Accent 2" w:uiPriority="61"/>
+    <w:lsdException w:name="Light Grid Accent 2" w:uiPriority="62"/>
+    <w:lsdException w:name="Medium Shading 1 Accent 2" w:uiPriority="63"/>
+    <w:lsdException w:name="Medium Shading 2 Accent 2" w:uiPriority="64"/>
+    <w:lsdException w:name="Medium List 1 Accent 2" w:uiPriority="65"/>
+    <w:lsdException w:name="Medium List 2 Accent 2" w:uiPriority="66"/>
+    <w:lsdException w:name="Medium Grid 1 Accent 2" w:uiPriority="67"/>
+    <w:lsdException w:name="Medium Grid 2 Accent 2" w:uiPriority="68"/>
+    <w:lsdException w:name="Medium Grid 3 Accent 2" w:uiPriority="69"/>
+    <w:lsdException w:name="Dark List Accent 2" w:uiPriority="70"/>
+    <w:lsdException w:name="Colorful Shading Accent 2" w:uiPriority="71"/>
+    <w:lsdException w:name="Colorful List Accent 2" w:uiPriority="72"/>
+    <w:lsdException w:name="Colorful Grid Accent 2" w:uiPriority="73"/>
+    <w:lsdException w:name="Light Shading Accent 3" w:uiPriority="60"/>
+    <w:lsdException w:name="Light List Accent 3" w:uiPriority="61"/>
+    <w:lsdException w:name="Light Grid Accent 3" w:uiPriority="62"/>
+    <w:lsdException w:name="Medium Shading 1 Accent 3" w:uiPriority="63"/>
+    <w:lsdException w:name="Medium Shading 2 Accent 3" w:uiPriority="64"/>
+    <w:lsdException w:name="Medium List 1 Accent 3" w:uiPriority="65"/>
+    <w:lsdException w:name="Medium List 2 Accent 3" w:uiPriority="66"/>
+    <w:lsdException w:name="Medium Grid 1 Accent 3" w:uiPriority="67"/>
+    <w:lsdException w:name="Medium Grid 2 Accent 3" w:uiPriority="68"/>
+    <w:lsdException w:name="Medium Grid 3 Accent 3" w:uiPriority="69"/>
+    <w:lsdException w:name="Dark List Accent 3" w:uiPriority="70"/>
+    <w:lsdException w:name="Colorful Shading Accent 3" w:uiPriority="71"/>
+    <w:lsdException w:name="Colorful List Accent 3" w:uiPriority="72"/>
+    <w:lsdException w:name="Colorful Grid Accent 3" w:uiPriority="73"/>
+    <w:lsdException w:name="Light Shading Accent 4" w:uiPriority="60"/>
+    <w:lsdException w:name="Light List Accent 4" w:uiPriority="61"/>
+    <w:lsdException w:name="Light Grid Accent 4" w:uiPriority="62"/>
+    <w:lsdException w:name="Medium Shading 1 Accent 4" w:uiPriority="63"/>
+    <w:lsdException w:name="Medium Shading 2 Accent 4" w:uiPriority="64"/>
+    <w:lsdException w:name="Medium List 1 Accent 4" w:uiPriority="65"/>
+    <w:lsdException w:name="Medium List 2 Accent 4" w:uiPriority="66"/>
+    <w:lsdException w:name="Medium Grid 1 Accent 4" w:uiPriority="67"/>
+    <w:lsdException w:name="Medium Grid 2 Accent 4" w:uiPriority="68"/>
+    <w:lsdException w:name="Medium Grid 3 Accent 4" w:uiPriority="69"/>
+    <w:lsdException w:name="Dark List Accent 4" w:uiPriority="70"/>
+    <w:lsdException w:name="Colorful Shading Accent 4" w:uiPriority="71"/>
+    <w:lsdException w:name="Colorful List Accent 4" w:uiPriority="72"/>
+    <w:lsdException w:name="Colorful Grid Accent 4" w:uiPriority="73"/>
+    <w:lsdException w:name="Light Shading Accent 5" w:uiPriority="60"/>
+    <w:lsdException w:name="Light List Accent 5" w:uiPriority="61"/>
+    <w:lsdException w:name="Light Grid Accent 5" w:uiPriority="62"/>
+    <w:lsdException w:name="Medium Shading 1 Accent 5" w:uiPriority="63"/>
+    <w:lsdException w:name="Medium Shading 2 Accent 5" w:uiPriority="64"/>
+    <w:lsdException w:name="Medium List 1 Accent 5" w:uiPriority="65"/>
+    <w:lsdException w:name="Medium List 2 Accent 5" w:uiPriority="66"/>
+    <w:lsdException w:name="Medium Grid 1 Accent 5" w:uiPriority="67"/>
+    <w:lsdException w:name="Medium Grid 2 Accent 5" w:uiPriority="68"/>
+    <w:lsdException w:name="Medium Grid 3 Accent 5" w:uiPriority="69"/>
+    <w:lsdException w:name="Dark List Accent 5" w:uiPriority="70"/>
+    <w:lsdException w:name="Colorful Shading Accent 5" w:uiPriority="71"/>
+    <w:lsdException w:name="Colorful List Accent 5" w:uiPriority="72"/>
+    <w:lsdException w:name="Colorful Grid Accent 5" w:uiPriority="73"/>
+    <w:lsdException w:name="Light Shading Accent 6" w:uiPriority="60"/>
+    <w:lsdException w:name="Light List Accent 6" w:uiPriority="61"/>
+    <w:lsdException w:name="Light Grid Accent 6" w:uiPriority="62"/>
+    <w:lsdException w:name="Medium Shading 1 Accent 6" w:uiPriority="63"/>
+    <w:lsdException w:name="Medium Shading 2 Accent 6" w:uiPriority="64"/>
+    <w:lsdException w:name="Medium List 1 Accent 6" w:uiPriority="65"/>
+    <w:lsdException w:name="Medium List 2 Accent 6" w:uiPriority="66"/>
+    <w:lsdException w:name="Medium Grid 1 Accent 6" w:uiPriority="67"/>
+    <w:lsdException w:name="Medium Grid 2 Accent 6" w:uiPriority="68"/>
+    <w:lsdException w:name="Medium Grid 3 Accent 6" w:uiPriority="69"/>
+    <w:lsdException w:name="Dark List Accent 6" w:uiPriority="70"/>
+    <w:lsdException w:name="Colorful Shading Accent 6" w:uiPriority="71"/>
+    <w:lsdException w:name="Colorful List Accent 6" w:uiPriority="72"/>
+    <w:lsdException w:name="Colorful Grid Accent 6" w:uiPriority="73"/>
+    <w:lsdException w:name="Subtle Emphasis" w:uiPriority="19" w:qFormat="1"/>
+    <w:lsdException w:name="Intense Emphasis" w:uiPriority="21" w:qFormat="1"/>
+    <w:lsdException w:name="Subtle Reference" w:uiPriority="31" w:qFormat="1"/>
+    <w:lsdException w:name="Intense Reference" w:uiPriority="32" w:qFormat="1"/>
+    <w:lsdException w:name="Book Title" w:uiPriority="33" w:qFormat="1"/>
+    <w:lsdException w:name="Bibliography" w:semiHidden="1" w:uiPriority="37" w:unhideWhenUsed="1"/>
+    <w:lsdException w:name="TOC Heading" w:semiHidden="1" w:uiPriority="39" w:unhideWhenUsed="1" w:qFormat="1"/>
+    <w:lsdException w:name="Plain Table 1" w:uiPriority="41"/>
+    <w:lsdException w:name="Plain Table 2" w:uiPriority="42"/>
+    <w:lsdException w:name="Plain Table 3" w:uiPriority="43"/>
+    <w:lsdException w:name="Plain Table 4" w:uiPriority="44"/>
+    <w:lsdException w:name="Plain Table 5" w:uiPriority="45"/>
+    <w:lsdException w:name="Grid Table Light" w:uiPriority="40"/>
+    <w:lsdException w:name="Grid Table 1 Light" w:uiPriority="46"/>
+    <w:lsdException w:name="Grid Table 2" w:uiPriority="47"/>
+    <w:lsdException w:name="Grid Table 3" w:uiPriority="48"/>
+    <w:lsdException w:name="Grid Table 4" w:uiPriority="49"/>
+    <w:lsdException w:name="Grid Table 5 Dark" w:uiPriority="50"/>
+    <w:lsdException w:name="Grid Table 6 Colorful" w:uiPriority="51"/>
+    <w:lsdException w:name="Grid Table 7 Colorful" w:uiPriority="52"/>
+    <w:lsdException w:name="Grid Table 1 Light Accent 1" w:uiPriority="46"/>
+    <w:lsdException w:name="Grid Table 2 Accent 1" w:uiPriority="47"/>
+    <w:lsdException w:name="Grid Table 3 Accent 1" w:uiPriority="48"/>
+    <w:lsdException w:name="Grid Table 4 Accent 1" w:uiPriority="49"/>
+    <w:lsdException w:name="Grid Table 5 Dark Accent 1" w:uiPriority="50"/>
+    <w:lsdException w:name="Grid Table 6 Colorful Accent 1" w:uiPriority="51"/>
+    <w:lsdException w:name="Grid Table 7 Colorful Accent 1" w:uiPriority="52"/>
+    <w:lsdException w:name="Grid Table 1 Light Accent 2" w:uiPriority="46"/>
+    <w:lsdException w:name="Grid Table 2 Accent 2" w:uiPriority="47"/>
+    <w:lsdException w:name="Grid Table 3 Accent 2" w:uiPriority="48"/>
+    <w:lsdException w:name="Grid Table 4 Accent 2" w:uiPriority="49"/>
+    <w:lsdException w:name="Grid Table 5 Dark Accent 2" w:uiPriority="50"/>
+    <w:lsdException w:name="Grid Table 6 Colorful Accent 2" w:uiPriority="51"/>
+    <w:lsdException w:name="Grid Table 7 Colorful Accent 2" w:uiPriority="52"/>
+    <w:lsdException w:name="Grid Table 1 Light Accent 3" w:uiPriority="46"/>
+    <w:lsdException w:name="Grid Table 2 Accent 3" w:uiPriority="47"/>
+    <w:lsdException w:name="Grid Table 3 Accent 3" w:uiPriority="48"/>
+    <w:lsdException w:name="Grid Table 4 Accent 3" w:uiPriority="49"/>
+    <w:lsdException w:name="Grid Table 5 Dark Accent 3" w:uiPriority="50"/>
+    <w:lsdException w:name="Grid Table 6 Colorful Accent 3" w:uiPriority="51"/>
+    <w:lsdException w:name="Grid Table 7 Colorful Accent 3" w:uiPriority="52"/>
+    <w:lsdException w:name="Grid Table 1 Light Accent 4" w:uiPriority="46"/>
+    <w:lsdException w:name="Grid Table 2 Accent 4" w:uiPriority="47"/>
+    <w:lsdException w:name="Grid Table 3 Accent 4" w:uiPriority="48"/>
+    <w:lsdException w:name="Grid Table 4 Accent 4" w:uiPriority="49"/>
+    <w:lsdException w:name="Grid Table 5 Dark Accent 4" w:uiPriority="50"/>
+    <w:lsdException w:name="Grid Table 6 Colorful Accent 4" w:uiPriority="51"/>
+    <w:lsdException w:name="Grid Table 7 Colorful Accent 4" w:uiPriority="52"/>
+    <w:lsdException w:name="Grid Table 1 Light Accent 5" w:uiPriority="46"/>
+    <w:lsdException w:name="Grid Table 2 Accent 5" w:uiPriority="47"/>
+    <w:lsdException w:name="Grid Table 3 Accent 5" w:uiPriority="48"/>
+    <w:lsdException w:name="Grid Table 4 Accent 5" w:uiPriority="49"/>
+    <w:lsdException w:name="Grid Table 5 Dark Accent 5" w:uiPriority="50"/>
+    <w:lsdException w:name="Grid Table 6 Colorful Accent 5" w:uiPriority="51"/>
+    <w:lsdException w:name="Grid Table 7 Colorful Accent 5" w:uiPriority="52"/>
+    <w:lsdException w:name="Grid Table 1 Light Accent 6" w:uiPriority="46"/>
+    <w:lsdException w:name="Grid Table 2 Accent 6" w:uiPriority="47"/>
+    <w:lsdException w:name="Grid Table 3 Accent 6" w:uiPriority="48"/>
+    <w:lsdException w:name="Grid Table 4 Accent 6" w:uiPriority="49"/>
+    <w:lsdException w:name="Grid Table 5 Dark Accent 6" w:uiPriority="50"/>
+    <w:lsdException w:name="Grid Table 6 Colorful Accent 6" w:uiPriority="51"/>
+    <w:lsdException w:name="Grid Table 7 Colorful Accent 6" w:uiPriority="52"/>
+    <w:lsdException w:name="List Table 1 Light" w:uiPriority="46"/>
+    <w:lsdException w:name="List Table 2" w:uiPriority="47"/>
+    <w:lsdException w:name="List Table 3" w:uiPriority="48"/>
+    <w:lsdException w:name="List Table 4" w:uiPriority="49"/>
+    <w:lsdException w:name="List Table 5 Dark" w:uiPriority="50"/>
+    <w:lsdException w:name="List Table 6 Colorful" w:uiPriority="51"/>
+    <w:lsdException w:name="List Table 7 Colorful" w:uiPriority="52"/>
+    <w:lsdException w:name="List Table 1 Light Accent 1" w:uiPriority="46"/>
+    <w:lsdException w:name="List Table 2 Accent 1" w:uiPriority="47"/>
+    <w:lsdException w:name="List Table 3 Accent 1" w:uiPriority="48"/>
+    <w:lsdException w:name="List Table 4 Accent 1" w:uiPriority="49"/>
+    <w:lsdException w:name="List Table 5 Dark Accent 1" w:uiPriority="50"/>
+    <w:lsdException w:name="List Table 6 Colorful Accent 1" w:uiPriority="51"/>
+    <w:lsdException w:name="List Table 7 Colorful Accent 1" w:uiPriority="52"/>
+    <w:lsdException w:name="List Table 1 Light Accent 2" w:uiPriority="46"/>
+    <w:lsdException w:name="List Table 2 Accent 2" w:uiPriority="47"/>
+    <w:lsdException w:name="List Table 3 Accent 2" w:uiPriority="48"/>
+    <w:lsdException w:name="List Table 4 Accent 2" w:uiPriority="49"/>
+    <w:lsdException w:name="List Table 5 Dark Accent 2" w:uiPriority="50"/>
+    <w:lsdException w:name="List Table 6 Colorful Accent 2" w:uiPriority="51"/>
+    <w:lsdException w:name="List Table 7 Colorful Accent 2" w:uiPriority="52"/>
+    <w:lsdException w:name="List Table 1 Light Accent 3" w:uiPriority="46"/>
+    <w:lsdException w:name="List Table 2 Accent 3" w:uiPriority="47"/>
+    <w:lsdException w:name="List Table 3 Accent 3" w:uiPriority="48"/>
+    <w:lsdException w:name="List Table 4 Accent 3" w:uiPriority="49"/>
+    <w:lsdException w:name="List Table 5 Dark Accent 3" w:uiPriority="50"/>
+    <w:lsdException w:name="List Table 6 Colorful Accent 3" w:uiPriority="51"/>
+    <w:lsdException w:name="List Table 7 Colorful Accent 3" w:uiPriority="52"/>
+    <w:lsdException w:name="List Table 1 Light Accent 4" w:uiPriority="46"/>
+    <w:lsdException w:name="List Table 2 Accent 4" w:uiPriority="47"/>
+    <w:lsdException w:name="List Table 3 Accent 4" w:uiPriority="48"/>
+    <w:lsdException w:name="List Table 4 Accent 4" w:uiPriority="49"/>
+    <w:lsdException w:name="List Table 5 Dark Accent 4" w:uiPriority="50"/>
+    <w:lsdException w:name="List Table 6 Colorful Accent 4" w:uiPriority="51"/>
+    <w:lsdException w:name="List Table 7 Colorful Accent 4" w:uiPriority="52"/>
+    <w:lsdException w:name="List Table 1 Light Accent 5" w:uiPriority="46"/>
+    <w:lsdException w:name="List Table 2 Accent 5" w:uiPriority="47"/>
+    <w:lsdException w:name="List Table 3 Accent 5" w:uiPriority="48"/>
+    <w:lsdException w:name="List Table 4 Accent 5" w:uiPriority="49"/>
+    <w:lsdException w:name="List Table 5 Dark Accent 5" w:uiPriority="50"/>
+    <w:lsdException w:name="List Table 6 Colorful Accent 5" w:uiPriority="51"/>
+    <w:lsdException w:name="List Table 7 Colorful Accent 5" w:uiPriority="52"/>
+    <w:lsdException w:name="List Table 1 Light Accent 6" w:uiPriority="46"/>
+    <w:lsdException w:name="List Table 2 Accent 6" w:uiPriority="47"/>
+    <w:lsdException w:name="List Table 3 Accent 6" w:uiPriority="48"/>
+    <w:lsdException w:name="List Table 4 Accent 6" w:uiPriority="49"/>
+    <w:lsdException w:name="List Table 5 Dark Accent 6" w:uiPriority="50"/>
+    <w:lsdException w:name="List Table 6 Colorful Accent 6" w:uiPriority="51"/>
+    <w:lsdException w:name="List Table 7 Colorful Accent 6" w:uiPriority="52"/>
+    <w:lsdException w:name="Mention" w:semiHidden="1" w:unhideWhenUsed="1"/>
+    <w:lsdException w:name="Smart Hyperlink" w:semiHidden="1" w:unhideWhenUsed="1"/>
+    <w:lsdException w:name="Hashtag" w:semiHidden="1" w:unhideWhenUsed="1"/>
+    <w:lsdException w:name="Unresolved Mention" w:semiHidden="1" w:unhideWhenUsed="1"/>
+    <w:lsdException w:name="Smart Link" w:semiHidden="1" w:unhideWhenUsed="1"/>
   </w:latentStyles>
   <w:style w:type="paragraph" w:default="1" w:styleId="Normal">
     <w:name w:val="Normal"/>
@@ -3106,7 +3347,6 @@
       <w:spacing w:after="0" w:line="240" w:lineRule="auto"/>
     </w:pPr>
     <w:tblPr>
-      <w:tblInd w:w="0" w:type="dxa"/>
       <w:tblBorders>
         <w:top w:val="single" w:sz="4" w:space="0" w:color="000000" w:themeColor="text1"/>
         <w:left w:val="single" w:sz="4" w:space="0" w:color="000000" w:themeColor="text1"/>
@@ -3115,12 +3355,6 @@
         <w:insideH w:val="single" w:sz="4" w:space="0" w:color="000000" w:themeColor="text1"/>
         <w:insideV w:val="single" w:sz="4" w:space="0" w:color="000000" w:themeColor="text1"/>
       </w:tblBorders>
-      <w:tblCellMar>
-        <w:top w:w="0" w:type="dxa"/>
-        <w:left w:w="108" w:type="dxa"/>
-        <w:bottom w:w="0" w:type="dxa"/>
-        <w:right w:w="108" w:type="dxa"/>
-      </w:tblCellMar>
     </w:tblPr>
   </w:style>
   <w:style w:type="paragraph" w:styleId="Header">
@@ -3249,196 +3483,6 @@
       <w:szCs w:val="24"/>
       <w:lang w:eastAsia="en-US"/>
     </w:rPr>
-  </w:style>
-</w:styles>
-</file>
-
-<file path=word/stylesWithEffects.xml><?xml version="1.0" encoding="utf-8"?>
-<w:styles xmlns:wpc="http://schemas.microsoft.com/office/word/2010/wordprocessingCanvas" xmlns:mc="http://schemas.openxmlformats.org/markup-compatibility/2006" xmlns:o="urn:schemas-microsoft-com:office:office" xmlns:r="http://schemas.openxmlformats.org/officeDocument/2006/relationships" xmlns:m="http://schemas.openxmlformats.org/officeDocument/2006/math" xmlns:v="urn:schemas-microsoft-com:vml" xmlns:wp14="http://schemas.microsoft.com/office/word/2010/wordprocessingDrawing" xmlns:wp="http://schemas.openxmlformats.org/drawingml/2006/wordprocessingDrawing" xmlns:w10="urn:schemas-microsoft-com:office:word" xmlns:w="http://schemas.openxmlformats.org/wordprocessingml/2006/main" xmlns:w14="http://schemas.microsoft.com/office/word/2010/wordml" xmlns:wpg="http://schemas.microsoft.com/office/word/2010/wordprocessingGroup" xmlns:wpi="http://schemas.microsoft.com/office/word/2010/wordprocessingInk" xmlns:wne="http://schemas.microsoft.com/office/word/2006/wordml" xmlns:wps="http://schemas.microsoft.com/office/word/2010/wordprocessingShape" mc:Ignorable="w14 wp14">
-  <w:docDefaults>
-    <w:rPrDefault>
-      <w:rPr>
-        <w:rFonts w:asciiTheme="minorHAnsi" w:eastAsiaTheme="minorEastAsia" w:hAnsiTheme="minorHAnsi" w:cstheme="minorBidi"/>
-        <w:sz w:val="22"/>
-        <w:szCs w:val="22"/>
-        <w:lang w:val="en-US" w:eastAsia="en-US" w:bidi="ar-SA"/>
-      </w:rPr>
-    </w:rPrDefault>
-    <w:pPrDefault>
-      <w:pPr>
-        <w:spacing w:after="200" w:line="276" w:lineRule="auto"/>
-      </w:pPr>
-    </w:pPrDefault>
-  </w:docDefaults>
-  <w:latentStyles w:defLockedState="0" w:defUIPriority="99" w:defSemiHidden="1" w:defUnhideWhenUsed="1" w:defQFormat="0" w:count="267">
-    <w:lsdException w:name="Normal" w:semiHidden="0" w:uiPriority="0" w:unhideWhenUsed="0" w:qFormat="1"/>
-    <w:lsdException w:name="heading 1" w:semiHidden="0" w:uiPriority="9" w:unhideWhenUsed="0" w:qFormat="1"/>
-    <w:lsdException w:name="heading 2" w:uiPriority="9" w:qFormat="1"/>
-    <w:lsdException w:name="heading 3" w:uiPriority="9" w:qFormat="1"/>
-    <w:lsdException w:name="heading 4" w:uiPriority="9" w:qFormat="1"/>
-    <w:lsdException w:name="heading 5" w:uiPriority="9" w:qFormat="1"/>
-    <w:lsdException w:name="heading 6" w:uiPriority="9" w:qFormat="1"/>
-    <w:lsdException w:name="heading 7" w:uiPriority="9" w:qFormat="1"/>
-    <w:lsdException w:name="heading 8" w:uiPriority="9" w:qFormat="1"/>
-    <w:lsdException w:name="heading 9" w:uiPriority="9" w:qFormat="1"/>
-    <w:lsdException w:name="toc 1" w:uiPriority="39"/>
-    <w:lsdException w:name="toc 2" w:uiPriority="39"/>
-    <w:lsdException w:name="toc 3" w:uiPriority="39"/>
-    <w:lsdException w:name="toc 4" w:uiPriority="39"/>
-    <w:lsdException w:name="toc 5" w:uiPriority="39"/>
-    <w:lsdException w:name="toc 6" w:uiPriority="39"/>
-    <w:lsdException w:name="toc 7" w:uiPriority="39"/>
-    <w:lsdException w:name="toc 8" w:uiPriority="39"/>
-    <w:lsdException w:name="toc 9" w:uiPriority="39"/>
-    <w:lsdException w:name="caption" w:uiPriority="35" w:qFormat="1"/>
-    <w:lsdException w:name="Title" w:semiHidden="0" w:uiPriority="10" w:unhideWhenUsed="0" w:qFormat="1"/>
-    <w:lsdException w:name="Default Paragraph Font" w:uiPriority="1"/>
-    <w:lsdException w:name="Subtitle" w:semiHidden="0" w:uiPriority="11" w:unhideWhenUsed="0" w:qFormat="1"/>
-    <w:lsdException w:name="Strong" w:semiHidden="0" w:uiPriority="22" w:unhideWhenUsed="0" w:qFormat="1"/>
-    <w:lsdException w:name="Emphasis" w:semiHidden="0" w:uiPriority="20" w:unhideWhenUsed="0" w:qFormat="1"/>
-    <w:lsdException w:name="Table Grid" w:semiHidden="0" w:uiPriority="59" w:unhideWhenUsed="0"/>
-    <w:lsdException w:name="Placeholder Text" w:unhideWhenUsed="0"/>
-    <w:lsdException w:name="No Spacing" w:semiHidden="0" w:uiPriority="1" w:unhideWhenUsed="0" w:qFormat="1"/>
-    <w:lsdException w:name="Light Shading" w:semiHidden="0" w:uiPriority="60" w:unhideWhenUsed="0"/>
-    <w:lsdException w:name="Light List" w:semiHidden="0" w:uiPriority="61" w:unhideWhenUsed="0"/>
-    <w:lsdException w:name="Light Grid" w:semiHidden="0" w:uiPriority="62" w:unhideWhenUsed="0"/>
-    <w:lsdException w:name="Medium Shading 1" w:semiHidden="0" w:uiPriority="63" w:unhideWhenUsed="0"/>
-    <w:lsdException w:name="Medium Shading 2" w:semiHidden="0" w:uiPriority="64" w:unhideWhenUsed="0"/>
-    <w:lsdException w:name="Medium List 1" w:semiHidden="0" w:uiPriority="65" w:unhideWhenUsed="0"/>
-    <w:lsdException w:name="Medium List 2" w:semiHidden="0" w:uiPriority="66" w:unhideWhenUsed="0"/>
-    <w:lsdException w:name="Medium Grid 1" w:semiHidden="0" w:uiPriority="67" w:unhideWhenUsed="0"/>
-    <w:lsdException w:name="Medium Grid 2" w:semiHidden="0" w:uiPriority="68" w:unhideWhenUsed="0"/>
-    <w:lsdException w:name="Medium Grid 3" w:semiHidden="0" w:uiPriority="69" w:unhideWhenUsed="0"/>
-    <w:lsdException w:name="Dark List" w:semiHidden="0" w:uiPriority="70" w:unhideWhenUsed="0"/>
-    <w:lsdException w:name="Colorful Shading" w:semiHidden="0" w:uiPriority="71" w:unhideWhenUsed="0"/>
-    <w:lsdException w:name="Colorful List" w:semiHidden="0" w:uiPriority="72" w:unhideWhenUsed="0"/>
-    <w:lsdException w:name="Colorful Grid" w:semiHidden="0" w:uiPriority="73" w:unhideWhenUsed="0"/>
-    <w:lsdException w:name="Light Shading Accent 1" w:semiHidden="0" w:uiPriority="60" w:unhideWhenUsed="0"/>
-    <w:lsdException w:name="Light List Accent 1" w:semiHidden="0" w:uiPriority="61" w:unhideWhenUsed="0"/>
-    <w:lsdException w:name="Light Grid Accent 1" w:semiHidden="0" w:uiPriority="62" w:unhideWhenUsed="0"/>
-    <w:lsdException w:name="Medium Shading 1 Accent 1" w:semiHidden="0" w:uiPriority="63" w:unhideWhenUsed="0"/>
-    <w:lsdException w:name="Medium Shading 2 Accent 1" w:semiHidden="0" w:uiPriority="64" w:unhideWhenUsed="0"/>
-    <w:lsdException w:name="Medium List 1 Accent 1" w:semiHidden="0" w:uiPriority="65" w:unhideWhenUsed="0"/>
-    <w:lsdException w:name="Revision" w:unhideWhenUsed="0"/>
-    <w:lsdException w:name="List Paragraph" w:semiHidden="0" w:uiPriority="34" w:unhideWhenUsed="0" w:qFormat="1"/>
-    <w:lsdException w:name="Quote" w:semiHidden="0" w:uiPriority="29" w:unhideWhenUsed="0" w:qFormat="1"/>
-    <w:lsdException w:name="Intense Quote" w:semiHidden="0" w:uiPriority="30" w:unhideWhenUsed="0" w:qFormat="1"/>
-    <w:lsdException w:name="Medium List 2 Accent 1" w:semiHidden="0" w:uiPriority="66" w:unhideWhenUsed="0"/>
-    <w:lsdException w:name="Medium Grid 1 Accent 1" w:semiHidden="0" w:uiPriority="67" w:unhideWhenUsed="0"/>
-    <w:lsdException w:name="Medium Grid 2 Accent 1" w:semiHidden="0" w:uiPriority="68" w:unhideWhenUsed="0"/>
-    <w:lsdException w:name="Medium Grid 3 Accent 1" w:semiHidden="0" w:uiPriority="69" w:unhideWhenUsed="0"/>
-    <w:lsdException w:name="Dark List Accent 1" w:semiHidden="0" w:uiPriority="70" w:unhideWhenUsed="0"/>
-    <w:lsdException w:name="Colorful Shading Accent 1" w:semiHidden="0" w:uiPriority="71" w:unhideWhenUsed="0"/>
-    <w:lsdException w:name="Colorful List Accent 1" w:semiHidden="0" w:uiPriority="72" w:unhideWhenUsed="0"/>
-    <w:lsdException w:name="Colorful Grid Accent 1" w:semiHidden="0" w:uiPriority="73" w:unhideWhenUsed="0"/>
-    <w:lsdException w:name="Light Shading Accent 2" w:semiHidden="0" w:uiPriority="60" w:unhideWhenUsed="0"/>
-    <w:lsdException w:name="Light List Accent 2" w:semiHidden="0" w:uiPriority="61" w:unhideWhenUsed="0"/>
-    <w:lsdException w:name="Light Grid Accent 2" w:semiHidden="0" w:uiPriority="62" w:unhideWhenUsed="0"/>
-    <w:lsdException w:name="Medium Shading 1 Accent 2" w:semiHidden="0" w:uiPriority="63" w:unhideWhenUsed="0"/>
-    <w:lsdException w:name="Medium Shading 2 Accent 2" w:semiHidden="0" w:uiPriority="64" w:unhideWhenUsed="0"/>
-    <w:lsdException w:name="Medium List 1 Accent 2" w:semiHidden="0" w:uiPriority="65" w:unhideWhenUsed="0"/>
-    <w:lsdException w:name="Medium List 2 Accent 2" w:semiHidden="0" w:uiPriority="66" w:unhideWhenUsed="0"/>
-    <w:lsdException w:name="Medium Grid 1 Accent 2" w:semiHidden="0" w:uiPriority="67" w:unhideWhenUsed="0"/>
-    <w:lsdException w:name="Medium Grid 2 Accent 2" w:semiHidden="0" w:uiPriority="68" w:unhideWhenUsed="0"/>
-    <w:lsdException w:name="Medium Grid 3 Accent 2" w:semiHidden="0" w:uiPriority="69" w:unhideWhenUsed="0"/>
-    <w:lsdException w:name="Dark List Accent 2" w:semiHidden="0" w:uiPriority="70" w:unhideWhenUsed="0"/>
-    <w:lsdException w:name="Colorful Shading Accent 2" w:semiHidden="0" w:uiPriority="71" w:unhideWhenUsed="0"/>
-    <w:lsdException w:name="Colorful List Accent 2" w:semiHidden="0" w:uiPriority="72" w:unhideWhenUsed="0"/>
-    <w:lsdException w:name="Colorful Grid Accent 2" w:semiHidden="0" w:uiPriority="73" w:unhideWhenUsed="0"/>
-    <w:lsdException w:name="Light Shading Accent 3" w:semiHidden="0" w:uiPriority="60" w:unhideWhenUsed="0"/>
-    <w:lsdException w:name="Light List Accent 3" w:semiHidden="0" w:uiPriority="61" w:unhideWhenUsed="0"/>
-    <w:lsdException w:name="Light Grid Accent 3" w:semiHidden="0" w:uiPriority="62" w:unhideWhenUsed="0"/>
-    <w:lsdException w:name="Medium Shading 1 Accent 3" w:semiHidden="0" w:uiPriority="63" w:unhideWhenUsed="0"/>
-    <w:lsdException w:name="Medium Shading 2 Accent 3" w:semiHidden="0" w:uiPriority="64" w:unhideWhenUsed="0"/>
-    <w:lsdException w:name="Medium List 1 Accent 3" w:semiHidden="0" w:uiPriority="65" w:unhideWhenUsed="0"/>
-    <w:lsdException w:name="Medium List 2 Accent 3" w:semiHidden="0" w:uiPriority="66" w:unhideWhenUsed="0"/>
-    <w:lsdException w:name="Medium Grid 1 Accent 3" w:semiHidden="0" w:uiPriority="67" w:unhideWhenUsed="0"/>
-    <w:lsdException w:name="Medium Grid 2 Accent 3" w:semiHidden="0" w:uiPriority="68" w:unhideWhenUsed="0"/>
-    <w:lsdException w:name="Medium Grid 3 Accent 3" w:semiHidden="0" w:uiPriority="69" w:unhideWhenUsed="0"/>
-    <w:lsdException w:name="Dark List Accent 3" w:semiHidden="0" w:uiPriority="70" w:unhideWhenUsed="0"/>
-    <w:lsdException w:name="Colorful Shading Accent 3" w:semiHidden="0" w:uiPriority="71" w:unhideWhenUsed="0"/>
-    <w:lsdException w:name="Colorful List Accent 3" w:semiHidden="0" w:uiPriority="72" w:unhideWhenUsed="0"/>
-    <w:lsdException w:name="Colorful Grid Accent 3" w:semiHidden="0" w:uiPriority="73" w:unhideWhenUsed="0"/>
-    <w:lsdException w:name="Light Shading Accent 4" w:semiHidden="0" w:uiPriority="60" w:unhideWhenUsed="0"/>
-    <w:lsdException w:name="Light List Accent 4" w:semiHidden="0" w:uiPriority="61" w:unhideWhenUsed="0"/>
-    <w:lsdException w:name="Light Grid Accent 4" w:semiHidden="0" w:uiPriority="62" w:unhideWhenUsed="0"/>
-    <w:lsdException w:name="Medium Shading 1 Accent 4" w:semiHidden="0" w:uiPriority="63" w:unhideWhenUsed="0"/>
-    <w:lsdException w:name="Medium Shading 2 Accent 4" w:semiHidden="0" w:uiPriority="64" w:unhideWhenUsed="0"/>
-    <w:lsdException w:name="Medium List 1 Accent 4" w:semiHidden="0" w:uiPriority="65" w:unhideWhenUsed="0"/>
-    <w:lsdException w:name="Medium List 2 Accent 4" w:semiHidden="0" w:uiPriority="66" w:unhideWhenUsed="0"/>
-    <w:lsdException w:name="Medium Grid 1 Accent 4" w:semiHidden="0" w:uiPriority="67" w:unhideWhenUsed="0"/>
-    <w:lsdException w:name="Medium Grid 2 Accent 4" w:semiHidden="0" w:uiPriority="68" w:unhideWhenUsed="0"/>
-    <w:lsdException w:name="Medium Grid 3 Accent 4" w:semiHidden="0" w:uiPriority="69" w:unhideWhenUsed="0"/>
-    <w:lsdException w:name="Dark List Accent 4" w:semiHidden="0" w:uiPriority="70" w:unhideWhenUsed="0"/>
-    <w:lsdException w:name="Colorful Shading Accent 4" w:semiHidden="0" w:uiPriority="71" w:unhideWhenUsed="0"/>
-    <w:lsdException w:name="Colorful List Accent 4" w:semiHidden="0" w:uiPriority="72" w:unhideWhenUsed="0"/>
-    <w:lsdException w:name="Colorful Grid Accent 4" w:semiHidden="0" w:uiPriority="73" w:unhideWhenUsed="0"/>
-    <w:lsdException w:name="Light Shading Accent 5" w:semiHidden="0" w:uiPriority="60" w:unhideWhenUsed="0"/>
-    <w:lsdException w:name="Light List Accent 5" w:semiHidden="0" w:uiPriority="61" w:unhideWhenUsed="0"/>
-    <w:lsdException w:name="Light Grid Accent 5" w:semiHidden="0" w:uiPriority="62" w:unhideWhenUsed="0"/>
-    <w:lsdException w:name="Medium Shading 1 Accent 5" w:semiHidden="0" w:uiPriority="63" w:unhideWhenUsed="0"/>
-    <w:lsdException w:name="Medium Shading 2 Accent 5" w:semiHidden="0" w:uiPriority="64" w:unhideWhenUsed="0"/>
-    <w:lsdException w:name="Medium List 1 Accent 5" w:semiHidden="0" w:uiPriority="65" w:unhideWhenUsed="0"/>
-    <w:lsdException w:name="Medium List 2 Accent 5" w:semiHidden="0" w:uiPriority="66" w:unhideWhenUsed="0"/>
-    <w:lsdException w:name="Medium Grid 1 Accent 5" w:semiHidden="0" w:uiPriority="67" w:unhideWhenUsed="0"/>
-    <w:lsdException w:name="Medium Grid 2 Accent 5" w:semiHidden="0" w:uiPriority="68" w:unhideWhenUsed="0"/>
-    <w:lsdException w:name="Medium Grid 3 Accent 5" w:semiHidden="0" w:uiPriority="69" w:unhideWhenUsed="0"/>
-    <w:lsdException w:name="Dark List Accent 5" w:semiHidden="0" w:uiPriority="70" w:unhideWhenUsed="0"/>
-    <w:lsdException w:name="Colorful Shading Accent 5" w:semiHidden="0" w:uiPriority="71" w:unhideWhenUsed="0"/>
-    <w:lsdException w:name="Colorful List Accent 5" w:semiHidden="0" w:uiPriority="72" w:unhideWhenUsed="0"/>
-    <w:lsdException w:name="Colorful Grid Accent 5" w:semiHidden="0" w:uiPriority="73" w:unhideWhenUsed="0"/>
-    <w:lsdException w:name="Light Shading Accent 6" w:semiHidden="0" w:uiPriority="60" w:unhideWhenUsed="0"/>
-    <w:lsdException w:name="Light List Accent 6" w:semiHidden="0" w:uiPriority="61" w:unhideWhenUsed="0"/>
-    <w:lsdException w:name="Light Grid Accent 6" w:semiHidden="0" w:uiPriority="62" w:unhideWhenUsed="0"/>
-    <w:lsdException w:name="Medium Shading 1 Accent 6" w:semiHidden="0" w:uiPriority="63" w:unhideWhenUsed="0"/>
-    <w:lsdException w:name="Medium Shading 2 Accent 6" w:semiHidden="0" w:uiPriority="64" w:unhideWhenUsed="0"/>
-    <w:lsdException w:name="Medium List 1 Accent 6" w:semiHidden="0" w:uiPriority="65" w:unhideWhenUsed="0"/>
-    <w:lsdException w:name="Medium List 2 Accent 6" w:semiHidden="0" w:uiPriority="66" w:unhideWhenUsed="0"/>
-    <w:lsdException w:name="Medium Grid 1 Accent 6" w:semiHidden="0" w:uiPriority="67" w:unhideWhenUsed="0"/>
-    <w:lsdException w:name="Medium Grid 2 Accent 6" w:semiHidden="0" w:uiPriority="68" w:unhideWhenUsed="0"/>
-    <w:lsdException w:name="Medium Grid 3 Accent 6" w:semiHidden="0" w:uiPriority="69" w:unhideWhenUsed="0"/>
-    <w:lsdException w:name="Dark List Accent 6" w:semiHidden="0" w:uiPriority="70" w:unhideWhenUsed="0"/>
-    <w:lsdException w:name="Colorful Shading Accent 6" w:semiHidden="0" w:uiPriority="71" w:unhideWhenUsed="0"/>
-    <w:lsdException w:name="Colorful List Accent 6" w:semiHidden="0" w:uiPriority="72" w:unhideWhenUsed="0"/>
-    <w:lsdException w:name="Colorful Grid Accent 6" w:semiHidden="0" w:uiPriority="73" w:unhideWhenUsed="0"/>
-    <w:lsdException w:name="Subtle Emphasis" w:semiHidden="0" w:uiPriority="19" w:unhideWhenUsed="0" w:qFormat="1"/>
-    <w:lsdException w:name="Intense Emphasis" w:semiHidden="0" w:uiPriority="21" w:unhideWhenUsed="0" w:qFormat="1"/>
-    <w:lsdException w:name="Subtle Reference" w:semiHidden="0" w:uiPriority="31" w:unhideWhenUsed="0" w:qFormat="1"/>
-    <w:lsdException w:name="Intense Reference" w:semiHidden="0" w:uiPriority="32" w:unhideWhenUsed="0" w:qFormat="1"/>
-    <w:lsdException w:name="Book Title" w:semiHidden="0" w:uiPriority="33" w:unhideWhenUsed="0" w:qFormat="1"/>
-    <w:lsdException w:name="Bibliography" w:uiPriority="37"/>
-    <w:lsdException w:name="TOC Heading" w:uiPriority="39" w:qFormat="1"/>
-  </w:latentStyles>
-  <w:style w:type="paragraph" w:default="1" w:styleId="Normal">
-    <w:name w:val="Normal"/>
-    <w:qFormat/>
-  </w:style>
-  <w:style w:type="character" w:default="1" w:styleId="DefaultParagraphFont">
-    <w:name w:val="Default Paragraph Font"/>
-    <w:uiPriority w:val="1"/>
-    <w:semiHidden/>
-    <w:unhideWhenUsed/>
-  </w:style>
-  <w:style w:type="table" w:default="1" w:styleId="TableNormal">
-    <w:name w:val="Normal Table"/>
-    <w:uiPriority w:val="99"/>
-    <w:semiHidden/>
-    <w:unhideWhenUsed/>
-    <w:tblPr>
-      <w:tblInd w:w="0" w:type="dxa"/>
-      <w:tblCellMar>
-        <w:top w:w="0" w:type="dxa"/>
-        <w:left w:w="108" w:type="dxa"/>
-        <w:bottom w:w="0" w:type="dxa"/>
-        <w:right w:w="108" w:type="dxa"/>
-      </w:tblCellMar>
-    </w:tblPr>
-  </w:style>
-  <w:style w:type="numbering" w:default="1" w:styleId="NoList">
-    <w:name w:val="No List"/>
-    <w:uiPriority w:val="99"/>
-    <w:semiHidden/>
-    <w:unhideWhenUsed/>
   </w:style>
 </w:styles>
 </file>

</xml_diff>